<commit_message>
updated writeup, added A* search
</commit_message>
<xml_diff>
--- a/AISubmissionTextAnswers.docx
+++ b/AISubmissionTextAnswers.docx
@@ -3,175 +3,397 @@
 <w:document xmlns:wpc="http://schemas.microsoft.com/office/word/2010/wordprocessingCanvas" xmlns:cx="http://schemas.microsoft.com/office/drawing/2014/chartex" xmlns:cx1="http://schemas.microsoft.com/office/drawing/2015/9/8/chartex" xmlns:cx2="http://schemas.microsoft.com/office/drawing/2015/10/21/chartex" xmlns:cx3="http://schemas.microsoft.com/office/drawing/2016/5/9/chartex" xmlns:cx4="http://schemas.microsoft.com/office/drawing/2016/5/10/chartex" xmlns:cx5="http://schemas.microsoft.com/office/drawing/2016/5/11/chartex" xmlns:cx6="http://schemas.microsoft.com/office/drawing/2016/5/12/chartex" xmlns:cx7="http://schemas.microsoft.com/office/drawing/2016/5/13/chartex" xmlns:cx8="http://schemas.microsoft.com/office/drawing/2016/5/14/chartex" xmlns:mc="http://schemas.openxmlformats.org/markup-compatibility/2006" xmlns:aink="http://schemas.microsoft.com/office/drawing/2016/ink" xmlns:am3d="http://schemas.microsoft.com/office/drawing/2017/model3d" xmlns:o="urn:schemas-microsoft-com:office:office" xmlns:oel="http://schemas.microsoft.com/office/2019/extlst" xmlns:r="http://schemas.openxmlformats.org/officeDocument/2006/relationships" xmlns:m="http://schemas.openxmlformats.org/officeDocument/2006/math" xmlns:v="urn:schemas-microsoft-com:vml" xmlns:wp14="http://schemas.microsoft.com/office/word/2010/wordprocessingDrawing" xmlns:wp="http://schemas.openxmlformats.org/drawingml/2006/wordprocessingDrawing" xmlns:w10="urn:schemas-microsoft-com:office:word" xmlns:w="http://schemas.openxmlformats.org/wordprocessingml/2006/main" xmlns:w14="http://schemas.microsoft.com/office/word/2010/wordml" xmlns:w15="http://schemas.microsoft.com/office/word/2012/wordml" xmlns:w16cex="http://schemas.microsoft.com/office/word/2018/wordml/cex" xmlns:w16cid="http://schemas.microsoft.com/office/word/2016/wordml/cid" xmlns:w16="http://schemas.microsoft.com/office/word/2018/wordml" xmlns:w16du="http://schemas.microsoft.com/office/word/2023/wordml/word16du" xmlns:w16sdtdh="http://schemas.microsoft.com/office/word/2020/wordml/sdtdatahash" xmlns:w16se="http://schemas.microsoft.com/office/word/2015/wordml/symex" xmlns:wpg="http://schemas.microsoft.com/office/word/2010/wordprocessingGroup" xmlns:wpi="http://schemas.microsoft.com/office/word/2010/wordprocessingInk" xmlns:wne="http://schemas.microsoft.com/office/word/2006/wordml" xmlns:wps="http://schemas.microsoft.com/office/word/2010/wordprocessingShape" mc:Ignorable="w14 w15 w16se w16cid w16 w16cex w16sdtdh wp14">
   <w:body>
     <w:p>
-      <w:r>
+      <w:pPr>
+        <w:rPr>
+          <w:rFonts w:ascii="Arial" w:hAnsi="Arial" w:cs="Arial"/>
+        </w:rPr>
+      </w:pPr>
+      <w:r>
+        <w:rPr>
+          <w:rFonts w:ascii="Arial" w:hAnsi="Arial" w:cs="Arial"/>
+        </w:rPr>
         <w:t>Question 1 | Maze Solver.</w:t>
       </w:r>
     </w:p>
-    <w:p/>
-    <w:p>
-      <w:r>
+    <w:p>
+      <w:pPr>
+        <w:rPr>
+          <w:rFonts w:ascii="Arial" w:hAnsi="Arial" w:cs="Arial"/>
+        </w:rPr>
+      </w:pPr>
+    </w:p>
+    <w:p>
+      <w:pPr>
+        <w:rPr>
+          <w:rFonts w:ascii="Arial" w:hAnsi="Arial" w:cs="Arial"/>
+        </w:rPr>
+      </w:pPr>
+      <w:r>
+        <w:rPr>
+          <w:rFonts w:ascii="Arial" w:hAnsi="Arial" w:cs="Arial"/>
+        </w:rPr>
         <w:t xml:space="preserve">1.1: </w:t>
       </w:r>
     </w:p>
     <w:p>
-      <w:r>
+      <w:pPr>
+        <w:rPr>
+          <w:rFonts w:ascii="Arial" w:hAnsi="Arial" w:cs="Arial"/>
+        </w:rPr>
+      </w:pPr>
+      <w:r>
+        <w:rPr>
+          <w:rFonts w:ascii="Arial" w:hAnsi="Arial" w:cs="Arial"/>
+        </w:rPr>
         <w:t xml:space="preserve">One can frame the maze solver problem as a search problem where the aim is to </w:t>
       </w:r>
       <w:r>
+        <w:rPr>
+          <w:rFonts w:ascii="Arial" w:hAnsi="Arial" w:cs="Arial"/>
+        </w:rPr>
         <w:t>locate</w:t>
       </w:r>
       <w:r>
+        <w:rPr>
+          <w:rFonts w:ascii="Arial" w:hAnsi="Arial" w:cs="Arial"/>
+        </w:rPr>
         <w:t xml:space="preserve"> a path from the starting point to the end point of the maze. This could be done by representing each cell in the maze as a node, and the possible movements from each cell are the edges one would use to connect the nodes in a graph. This would then be solved by the algorithm by visiting the nodes and then following the connected edges until the end point is found, if this isn’t possible then we know that there is no path to the end point.</w:t>
       </w:r>
     </w:p>
-    <w:p/>
-    <w:p>
-      <w:r>
+    <w:p>
+      <w:pPr>
+        <w:rPr>
+          <w:rFonts w:ascii="Arial" w:hAnsi="Arial" w:cs="Arial"/>
+        </w:rPr>
+      </w:pPr>
+    </w:p>
+    <w:p>
+      <w:pPr>
+        <w:rPr>
+          <w:rFonts w:ascii="Arial" w:hAnsi="Arial" w:cs="Arial"/>
+        </w:rPr>
+      </w:pPr>
+      <w:r>
+        <w:rPr>
+          <w:rFonts w:ascii="Arial" w:hAnsi="Arial" w:cs="Arial"/>
+        </w:rPr>
         <w:t xml:space="preserve">1.2: </w:t>
       </w:r>
     </w:p>
     <w:p>
-      <w:r>
+      <w:pPr>
+        <w:rPr>
+          <w:rFonts w:ascii="Arial" w:hAnsi="Arial" w:cs="Arial"/>
+        </w:rPr>
+      </w:pPr>
+      <w:r>
+        <w:rPr>
+          <w:rFonts w:ascii="Arial" w:hAnsi="Arial" w:cs="Arial"/>
+        </w:rPr>
         <w:t xml:space="preserve">A depth-first search is an algorithm for </w:t>
       </w:r>
       <w:r>
+        <w:rPr>
+          <w:rFonts w:ascii="Arial" w:hAnsi="Arial" w:cs="Arial"/>
+        </w:rPr>
         <w:t xml:space="preserve">searching tree data structures. </w:t>
       </w:r>
       <w:r>
+        <w:rPr>
+          <w:rFonts w:ascii="Arial" w:hAnsi="Arial" w:cs="Arial"/>
+        </w:rPr>
         <w:t xml:space="preserve">The way this </w:t>
       </w:r>
       <w:r>
+        <w:rPr>
+          <w:rFonts w:ascii="Arial" w:hAnsi="Arial" w:cs="Arial"/>
+        </w:rPr>
         <w:t>algorithm</w:t>
       </w:r>
       <w:r>
+        <w:rPr>
+          <w:rFonts w:ascii="Arial" w:hAnsi="Arial" w:cs="Arial"/>
+        </w:rPr>
         <w:t xml:space="preserve"> works is it starts at the ‘root’ node (</w:t>
       </w:r>
       <w:r>
+        <w:rPr>
+          <w:rFonts w:ascii="Arial" w:hAnsi="Arial" w:cs="Arial"/>
+        </w:rPr>
         <w:t xml:space="preserve">arbitrarily chosen), it will then mark it as a visited node </w:t>
       </w:r>
       <w:r>
+        <w:rPr>
+          <w:rFonts w:ascii="Arial" w:hAnsi="Arial" w:cs="Arial"/>
+        </w:rPr>
         <w:t>and add it to</w:t>
       </w:r>
       <w:r>
+        <w:rPr>
+          <w:rFonts w:ascii="Arial" w:hAnsi="Arial" w:cs="Arial"/>
+        </w:rPr>
         <w:t xml:space="preserve"> memory which is usually implemented as a stack data structure</w:t>
       </w:r>
       <w:r>
+        <w:rPr>
+          <w:rFonts w:ascii="Arial" w:hAnsi="Arial" w:cs="Arial"/>
+        </w:rPr>
         <w:t xml:space="preserve">. Then while there are still items in the stack it should pop the </w:t>
       </w:r>
       <w:r>
+        <w:rPr>
+          <w:rFonts w:ascii="Arial" w:hAnsi="Arial" w:cs="Arial"/>
+        </w:rPr>
         <w:t xml:space="preserve">top node from the stack, if the </w:t>
       </w:r>
       <w:r>
+        <w:rPr>
+          <w:rFonts w:ascii="Arial" w:hAnsi="Arial" w:cs="Arial"/>
+        </w:rPr>
         <w:t xml:space="preserve">node is the end </w:t>
       </w:r>
       <w:r>
+        <w:rPr>
+          <w:rFonts w:ascii="Arial" w:hAnsi="Arial" w:cs="Arial"/>
+        </w:rPr>
         <w:t>node,</w:t>
       </w:r>
       <w:r>
+        <w:rPr>
+          <w:rFonts w:ascii="Arial" w:hAnsi="Arial" w:cs="Arial"/>
+        </w:rPr>
         <w:t xml:space="preserve"> then it will end here as it is a success</w:t>
       </w:r>
       <w:r>
+        <w:rPr>
+          <w:rFonts w:ascii="Arial" w:hAnsi="Arial" w:cs="Arial"/>
+        </w:rPr>
         <w:t xml:space="preserve">. If not, </w:t>
       </w:r>
       <w:r>
+        <w:rPr>
+          <w:rFonts w:ascii="Arial" w:hAnsi="Arial" w:cs="Arial"/>
+        </w:rPr>
         <w:t>add every unvisited neighbouring cell of the popped node</w:t>
       </w:r>
       <w:r>
+        <w:rPr>
+          <w:rFonts w:ascii="Arial" w:hAnsi="Arial" w:cs="Arial"/>
+        </w:rPr>
         <w:t xml:space="preserve"> add it to the stack. And if all neighbours have been visited and the stack is empty then no path could be found</w:t>
       </w:r>
       <w:r>
+        <w:rPr>
+          <w:rFonts w:ascii="Arial" w:hAnsi="Arial" w:cs="Arial"/>
+        </w:rPr>
         <w:t xml:space="preserve">. So essentially a depth-first </w:t>
       </w:r>
       <w:r>
+        <w:rPr>
+          <w:rFonts w:ascii="Arial" w:hAnsi="Arial" w:cs="Arial"/>
+        </w:rPr>
         <w:t>search</w:t>
       </w:r>
       <w:r>
+        <w:rPr>
+          <w:rFonts w:ascii="Arial" w:hAnsi="Arial" w:cs="Arial"/>
+        </w:rPr>
         <w:t xml:space="preserve"> explores as far as it can to the end of each b</w:t>
       </w:r>
       <w:r>
+        <w:rPr>
+          <w:rFonts w:ascii="Arial" w:hAnsi="Arial" w:cs="Arial"/>
+        </w:rPr>
         <w:t xml:space="preserve">ranch before it backtracks and looks at other branches, this makes the algorithm </w:t>
       </w:r>
       <w:r>
+        <w:rPr>
+          <w:rFonts w:ascii="Arial" w:hAnsi="Arial" w:cs="Arial"/>
+        </w:rPr>
         <w:t>more memory efficient then others. Yet this algorithm does not always locate the most efficient path.</w:t>
       </w:r>
     </w:p>
-    <w:p/>
-    <w:p>
-      <w:r>
+    <w:p>
+      <w:pPr>
+        <w:rPr>
+          <w:rFonts w:ascii="Arial" w:hAnsi="Arial" w:cs="Arial"/>
+        </w:rPr>
+      </w:pPr>
+    </w:p>
+    <w:p>
+      <w:pPr>
+        <w:rPr>
+          <w:rFonts w:ascii="Arial" w:hAnsi="Arial" w:cs="Arial"/>
+        </w:rPr>
+      </w:pPr>
+      <w:r>
+        <w:rPr>
+          <w:rFonts w:ascii="Arial" w:hAnsi="Arial" w:cs="Arial"/>
+        </w:rPr>
         <w:t xml:space="preserve">Corresponding code can be </w:t>
       </w:r>
-      <w:proofErr w:type="gramStart"/>
-      <w:r>
-        <w:t>ran</w:t>
-      </w:r>
-      <w:proofErr w:type="gramEnd"/>
-      <w:r>
+      <w:r>
+        <w:rPr>
+          <w:rFonts w:ascii="Arial" w:hAnsi="Arial" w:cs="Arial"/>
+        </w:rPr>
+        <w:t>run</w:t>
+      </w:r>
+      <w:r>
+        <w:rPr>
+          <w:rFonts w:ascii="Arial" w:hAnsi="Arial" w:cs="Arial"/>
+        </w:rPr>
         <w:t xml:space="preserve"> by </w:t>
       </w:r>
       <w:r>
+        <w:rPr>
+          <w:rFonts w:ascii="Arial" w:hAnsi="Arial" w:cs="Arial"/>
+        </w:rPr>
         <w:t xml:space="preserve">the file “mazeSearch.py”, please enter the </w:t>
       </w:r>
       <w:r>
+        <w:rPr>
+          <w:rFonts w:ascii="Arial" w:hAnsi="Arial" w:cs="Arial"/>
+        </w:rPr>
         <w:t>path</w:t>
       </w:r>
       <w:r>
+        <w:rPr>
+          <w:rFonts w:ascii="Arial" w:hAnsi="Arial" w:cs="Arial"/>
+        </w:rPr>
         <w:t xml:space="preserve"> of the </w:t>
       </w:r>
       <w:r>
-        <w:t>maze to run (if the file is in the same folder as the python script then just file name), then select “1” for which algorithm to run the depth-first search.</w:t>
-      </w:r>
-    </w:p>
-    <w:p/>
-    <w:p>
-      <w:r>
+        <w:rPr>
+          <w:rFonts w:ascii="Arial" w:hAnsi="Arial" w:cs="Arial"/>
+        </w:rPr>
+        <w:t xml:space="preserve">maze to run (if the file is in the same folder as the python </w:t>
+      </w:r>
+      <w:r>
+        <w:rPr>
+          <w:rFonts w:ascii="Arial" w:hAnsi="Arial" w:cs="Arial"/>
+        </w:rPr>
+        <w:t>script,</w:t>
+      </w:r>
+      <w:r>
+        <w:rPr>
+          <w:rFonts w:ascii="Arial" w:hAnsi="Arial" w:cs="Arial"/>
+        </w:rPr>
+        <w:t xml:space="preserve"> then just file name), then select “1” for which algorithm to run the depth-first search.</w:t>
+      </w:r>
+    </w:p>
+    <w:p>
+      <w:pPr>
+        <w:rPr>
+          <w:rFonts w:ascii="Arial" w:hAnsi="Arial" w:cs="Arial"/>
+        </w:rPr>
+      </w:pPr>
+    </w:p>
+    <w:p>
+      <w:pPr>
+        <w:rPr>
+          <w:rFonts w:ascii="Arial" w:hAnsi="Arial" w:cs="Arial"/>
+        </w:rPr>
+      </w:pPr>
+      <w:r>
+        <w:rPr>
+          <w:rFonts w:ascii="Arial" w:hAnsi="Arial" w:cs="Arial"/>
+        </w:rPr>
         <w:t xml:space="preserve">For the </w:t>
       </w:r>
       <w:r>
+        <w:rPr>
+          <w:rFonts w:ascii="Arial" w:hAnsi="Arial" w:cs="Arial"/>
+        </w:rPr>
         <w:t xml:space="preserve">‘maze-Easy.txt’ the depth first search was able to </w:t>
       </w:r>
       <w:r>
+        <w:rPr>
+          <w:rFonts w:ascii="Arial" w:hAnsi="Arial" w:cs="Arial"/>
+        </w:rPr>
         <w:t>locate a valid path</w:t>
       </w:r>
       <w:r>
+        <w:rPr>
+          <w:rFonts w:ascii="Arial" w:hAnsi="Arial" w:cs="Arial"/>
+        </w:rPr>
         <w:t xml:space="preserve"> with 41 </w:t>
       </w:r>
       <w:r>
+        <w:rPr>
+          <w:rFonts w:ascii="Arial" w:hAnsi="Arial" w:cs="Arial"/>
+        </w:rPr>
         <w:t>steps from the starting point of the maze to the end point, with a total of 51 nodes explored.</w:t>
       </w:r>
       <w:r>
+        <w:rPr>
+          <w:rFonts w:ascii="Arial" w:hAnsi="Arial" w:cs="Arial"/>
+        </w:rPr>
         <w:t xml:space="preserve"> This search took </w:t>
       </w:r>
       <w:r>
+        <w:rPr>
+          <w:rFonts w:ascii="Arial" w:hAnsi="Arial" w:cs="Arial"/>
+        </w:rPr>
         <w:t>0.0003</w:t>
       </w:r>
       <w:r>
+        <w:rPr>
+          <w:rFonts w:ascii="Arial" w:hAnsi="Arial" w:cs="Arial"/>
+        </w:rPr>
         <w:t xml:space="preserve"> seconds</w:t>
       </w:r>
       <w:r>
+        <w:rPr>
+          <w:rFonts w:ascii="Arial" w:hAnsi="Arial" w:cs="Arial"/>
+        </w:rPr>
         <w:t>. Yet just by looking at this maze we can see that this was not the most efficient way to get to the end point</w:t>
       </w:r>
       <w:r>
+        <w:rPr>
+          <w:rFonts w:ascii="Arial" w:hAnsi="Arial" w:cs="Arial"/>
+        </w:rPr>
         <w:t xml:space="preserve">. </w:t>
       </w:r>
       <w:r>
+        <w:rPr>
+          <w:rFonts w:ascii="Arial" w:hAnsi="Arial" w:cs="Arial"/>
+        </w:rPr>
         <w:t>The path taken by this algorithm is represented bellow</w:t>
       </w:r>
       <w:r>
+        <w:rPr>
+          <w:rFonts w:ascii="Arial" w:hAnsi="Arial" w:cs="Arial"/>
+        </w:rPr>
         <w:t xml:space="preserve"> by ‘*’ added as the valid path</w:t>
       </w:r>
       <w:r>
+        <w:rPr>
+          <w:rFonts w:ascii="Arial" w:hAnsi="Arial" w:cs="Arial"/>
+        </w:rPr>
         <w:t>.</w:t>
       </w:r>
       <w:r>
+        <w:rPr>
+          <w:rFonts w:ascii="Arial" w:hAnsi="Arial" w:cs="Arial"/>
+        </w:rPr>
         <w:t xml:space="preserve"> </w:t>
       </w:r>
       <w:r>
+        <w:rPr>
+          <w:rFonts w:ascii="Arial" w:hAnsi="Arial" w:cs="Arial"/>
+        </w:rPr>
         <w:t>Also see image.</w:t>
       </w:r>
     </w:p>
     <w:p>
-      <w:r>
-        <w:rPr>
+      <w:pPr>
+        <w:rPr>
+          <w:rFonts w:ascii="Arial" w:hAnsi="Arial" w:cs="Arial"/>
+        </w:rPr>
+      </w:pPr>
+      <w:r>
+        <w:rPr>
+          <w:rFonts w:ascii="Arial" w:hAnsi="Arial" w:cs="Arial"/>
           <w:noProof/>
         </w:rPr>
         <mc:AlternateContent>
@@ -543,10 +765,22 @@
         </mc:AlternateContent>
       </w:r>
     </w:p>
-    <w:p/>
-    <w:p>
-      <w:r>
-        <w:rPr>
+    <w:p>
+      <w:pPr>
+        <w:rPr>
+          <w:rFonts w:ascii="Arial" w:hAnsi="Arial" w:cs="Arial"/>
+        </w:rPr>
+      </w:pPr>
+    </w:p>
+    <w:p>
+      <w:pPr>
+        <w:rPr>
+          <w:rFonts w:ascii="Arial" w:hAnsi="Arial" w:cs="Arial"/>
+        </w:rPr>
+      </w:pPr>
+      <w:r>
+        <w:rPr>
+          <w:rFonts w:ascii="Arial" w:hAnsi="Arial" w:cs="Arial"/>
           <w:noProof/>
         </w:rPr>
         <w:drawing>
@@ -592,24 +826,55 @@
         </w:drawing>
       </w:r>
     </w:p>
-    <w:p/>
-    <w:p/>
-    <w:p/>
-    <w:p/>
-    <w:p/>
-    <w:p/>
-    <w:p/>
-    <w:p>
-      <w:r>
+    <w:p>
+      <w:pPr>
+        <w:rPr>
+          <w:rFonts w:ascii="Arial" w:hAnsi="Arial" w:cs="Arial"/>
+        </w:rPr>
+      </w:pPr>
+    </w:p>
+    <w:p>
+      <w:pPr>
+        <w:rPr>
+          <w:rFonts w:ascii="Arial" w:hAnsi="Arial" w:cs="Arial"/>
+        </w:rPr>
+      </w:pPr>
+    </w:p>
+    <w:p>
+      <w:pPr>
+        <w:rPr>
+          <w:rFonts w:ascii="Arial" w:hAnsi="Arial" w:cs="Arial"/>
+        </w:rPr>
+      </w:pPr>
+    </w:p>
+    <w:p>
+      <w:pPr>
+        <w:rPr>
+          <w:rFonts w:ascii="Arial" w:hAnsi="Arial" w:cs="Arial"/>
+        </w:rPr>
+      </w:pPr>
+      <w:r>
+        <w:rPr>
+          <w:rFonts w:ascii="Arial" w:hAnsi="Arial" w:cs="Arial"/>
+        </w:rPr>
         <w:t>This algorithm also works with any maze of the same format. The statistics</w:t>
       </w:r>
       <w:r>
+        <w:rPr>
+          <w:rFonts w:ascii="Arial" w:hAnsi="Arial" w:cs="Arial"/>
+        </w:rPr>
         <w:t xml:space="preserve"> for each of the example mazes</w:t>
       </w:r>
       <w:r>
+        <w:rPr>
+          <w:rFonts w:ascii="Arial" w:hAnsi="Arial" w:cs="Arial"/>
+        </w:rPr>
         <w:t xml:space="preserve"> have been calculated bellow</w:t>
       </w:r>
       <w:r>
+        <w:rPr>
+          <w:rFonts w:ascii="Arial" w:hAnsi="Arial" w:cs="Arial"/>
+        </w:rPr>
         <w:t>.</w:t>
       </w:r>
     </w:p>
@@ -635,7 +900,7 @@
           <w:tab w:val="left" w:pos="14656"/>
         </w:tabs>
         <w:rPr>
-          <w:rFonts w:ascii="Courier New" w:eastAsia="Times New Roman" w:hAnsi="Courier New" w:cs="Courier New"/>
+          <w:rFonts w:ascii="Arial" w:eastAsia="Times New Roman" w:hAnsi="Arial" w:cs="Arial"/>
           <w:color w:val="A9B7C6"/>
           <w:sz w:val="20"/>
           <w:szCs w:val="20"/>
@@ -644,18 +909,17 @@
       </w:pPr>
       <w:r>
         <w:rPr>
-          <w:rFonts w:ascii="Courier New" w:eastAsia="Times New Roman" w:hAnsi="Courier New" w:cs="Courier New"/>
+          <w:rFonts w:ascii="Arial" w:eastAsia="Times New Roman" w:hAnsi="Arial" w:cs="Arial"/>
           <w:color w:val="A9B7C6"/>
           <w:sz w:val="20"/>
           <w:szCs w:val="20"/>
           <w:lang w:eastAsia="en-GB"/>
         </w:rPr>
-        <w:lastRenderedPageBreak/>
         <w:t xml:space="preserve">Path found with 625 steps in 0.0104 seconds. With 5757 nodes explored. Using Depth First Search. </w:t>
       </w:r>
       <w:r>
         <w:rPr>
-          <w:rFonts w:ascii="Courier New" w:eastAsia="Times New Roman" w:hAnsi="Courier New" w:cs="Courier New"/>
+          <w:rFonts w:ascii="Arial" w:eastAsia="Times New Roman" w:hAnsi="Arial" w:cs="Arial"/>
           <w:color w:val="A9B7C6"/>
           <w:sz w:val="20"/>
           <w:szCs w:val="20"/>
@@ -665,7 +929,7 @@
       </w:r>
       <w:r>
         <w:rPr>
-          <w:rFonts w:ascii="Courier New" w:eastAsia="Times New Roman" w:hAnsi="Courier New" w:cs="Courier New"/>
+          <w:rFonts w:ascii="Arial" w:eastAsia="Times New Roman" w:hAnsi="Arial" w:cs="Arial"/>
           <w:color w:val="A9B7C6"/>
           <w:sz w:val="20"/>
           <w:szCs w:val="20"/>
@@ -675,7 +939,7 @@
       </w:r>
       <w:r>
         <w:rPr>
-          <w:rFonts w:ascii="Courier New" w:eastAsia="Times New Roman" w:hAnsi="Courier New" w:cs="Courier New"/>
+          <w:rFonts w:ascii="Arial" w:eastAsia="Times New Roman" w:hAnsi="Arial" w:cs="Arial"/>
           <w:color w:val="A9B7C6"/>
           <w:sz w:val="20"/>
           <w:szCs w:val="20"/>
@@ -686,7 +950,7 @@
       </w:r>
       <w:r>
         <w:rPr>
-          <w:rFonts w:ascii="Courier New" w:eastAsia="Times New Roman" w:hAnsi="Courier New" w:cs="Courier New"/>
+          <w:rFonts w:ascii="Arial" w:eastAsia="Times New Roman" w:hAnsi="Arial" w:cs="Arial"/>
           <w:color w:val="A9B7C6"/>
           <w:sz w:val="20"/>
           <w:szCs w:val="20"/>
@@ -696,7 +960,7 @@
       </w:r>
       <w:r>
         <w:rPr>
-          <w:rFonts w:ascii="Courier New" w:eastAsia="Times New Roman" w:hAnsi="Courier New" w:cs="Courier New"/>
+          <w:rFonts w:ascii="Arial" w:eastAsia="Times New Roman" w:hAnsi="Arial" w:cs="Arial"/>
           <w:color w:val="A9B7C6"/>
           <w:sz w:val="20"/>
           <w:szCs w:val="20"/>
@@ -706,7 +970,7 @@
       </w:r>
       <w:r>
         <w:rPr>
-          <w:rFonts w:ascii="Courier New" w:eastAsia="Times New Roman" w:hAnsi="Courier New" w:cs="Courier New"/>
+          <w:rFonts w:ascii="Arial" w:eastAsia="Times New Roman" w:hAnsi="Arial" w:cs="Arial"/>
           <w:color w:val="A9B7C6"/>
           <w:sz w:val="20"/>
           <w:szCs w:val="20"/>
@@ -717,7 +981,7 @@
       </w:r>
       <w:r>
         <w:rPr>
-          <w:rFonts w:ascii="Courier New" w:eastAsia="Times New Roman" w:hAnsi="Courier New" w:cs="Courier New"/>
+          <w:rFonts w:ascii="Arial" w:eastAsia="Times New Roman" w:hAnsi="Arial" w:cs="Arial"/>
           <w:color w:val="A9B7C6"/>
           <w:sz w:val="20"/>
           <w:szCs w:val="20"/>
@@ -727,7 +991,7 @@
       </w:r>
       <w:r>
         <w:rPr>
-          <w:rFonts w:ascii="Courier New" w:eastAsia="Times New Roman" w:hAnsi="Courier New" w:cs="Courier New"/>
+          <w:rFonts w:ascii="Arial" w:eastAsia="Times New Roman" w:hAnsi="Arial" w:cs="Arial"/>
           <w:color w:val="A9B7C6"/>
           <w:sz w:val="20"/>
           <w:szCs w:val="20"/>
@@ -737,57 +1001,122 @@
       </w:r>
     </w:p>
     <w:p>
-      <w:r>
+      <w:pPr>
+        <w:rPr>
+          <w:rFonts w:ascii="Arial" w:hAnsi="Arial" w:cs="Arial"/>
+        </w:rPr>
+      </w:pPr>
+      <w:r>
+        <w:rPr>
+          <w:rFonts w:ascii="Arial" w:hAnsi="Arial" w:cs="Arial"/>
+        </w:rPr>
+        <w:lastRenderedPageBreak/>
         <w:t>The paths for each of these maze’s can be seen bellow in their generated</w:t>
       </w:r>
       <w:r>
+        <w:rPr>
+          <w:rFonts w:ascii="Arial" w:hAnsi="Arial" w:cs="Arial"/>
+        </w:rPr>
         <w:t xml:space="preserve"> image representation.</w:t>
       </w:r>
       <w:r>
+        <w:rPr>
+          <w:rFonts w:ascii="Arial" w:hAnsi="Arial" w:cs="Arial"/>
+        </w:rPr>
         <w:t xml:space="preserve"> </w:t>
       </w:r>
       <w:r>
+        <w:rPr>
+          <w:rFonts w:ascii="Arial" w:hAnsi="Arial" w:cs="Arial"/>
+        </w:rPr>
         <w:t xml:space="preserve">The blue line represents the path that the algorithm takes, </w:t>
       </w:r>
       <w:r>
+        <w:rPr>
+          <w:rFonts w:ascii="Arial" w:hAnsi="Arial" w:cs="Arial"/>
+        </w:rPr>
         <w:t>the black lines is the maze itself (‘#’), the white lines are valid places (‘</w:t>
       </w:r>
       <w:proofErr w:type="gramStart"/>
       <w:r>
+        <w:rPr>
+          <w:rFonts w:ascii="Arial" w:hAnsi="Arial" w:cs="Arial"/>
+        </w:rPr>
         <w:t>-‘</w:t>
       </w:r>
       <w:proofErr w:type="gramEnd"/>
       <w:r>
+        <w:rPr>
+          <w:rFonts w:ascii="Arial" w:hAnsi="Arial" w:cs="Arial"/>
+        </w:rPr>
         <w:t xml:space="preserve">) and the </w:t>
       </w:r>
       <w:r>
+        <w:rPr>
+          <w:rFonts w:ascii="Arial" w:hAnsi="Arial" w:cs="Arial"/>
+        </w:rPr>
         <w:t xml:space="preserve">locations highlighted in red are the visited nodes. </w:t>
       </w:r>
       <w:r>
+        <w:rPr>
+          <w:rFonts w:ascii="Arial" w:hAnsi="Arial" w:cs="Arial"/>
+        </w:rPr>
         <w:t xml:space="preserve">These images can be regenerated </w:t>
       </w:r>
       <w:r>
+        <w:rPr>
+          <w:rFonts w:ascii="Arial" w:hAnsi="Arial" w:cs="Arial"/>
+        </w:rPr>
         <w:t>when running the program.</w:t>
       </w:r>
     </w:p>
-    <w:p/>
-    <w:p>
-      <w:r>
+    <w:p>
+      <w:pPr>
+        <w:rPr>
+          <w:rFonts w:ascii="Arial" w:hAnsi="Arial" w:cs="Arial"/>
+        </w:rPr>
+      </w:pPr>
+    </w:p>
+    <w:p>
+      <w:pPr>
+        <w:rPr>
+          <w:rFonts w:ascii="Arial" w:hAnsi="Arial" w:cs="Arial"/>
+        </w:rPr>
+      </w:pPr>
+      <w:r>
+        <w:rPr>
+          <w:rFonts w:ascii="Arial" w:hAnsi="Arial" w:cs="Arial"/>
+        </w:rPr>
         <w:t>m</w:t>
       </w:r>
       <w:r>
+        <w:rPr>
+          <w:rFonts w:ascii="Arial" w:hAnsi="Arial" w:cs="Arial"/>
+        </w:rPr>
         <w:t>aze-</w:t>
       </w:r>
       <w:r>
+        <w:rPr>
+          <w:rFonts w:ascii="Arial" w:hAnsi="Arial" w:cs="Arial"/>
+        </w:rPr>
         <w:t>Medium</w:t>
       </w:r>
       <w:r>
+        <w:rPr>
+          <w:rFonts w:ascii="Arial" w:hAnsi="Arial" w:cs="Arial"/>
+        </w:rPr>
         <w:t>.txt</w:t>
       </w:r>
     </w:p>
     <w:p>
-      <w:r>
-        <w:rPr>
+      <w:pPr>
+        <w:rPr>
+          <w:rFonts w:ascii="Arial" w:hAnsi="Arial" w:cs="Arial"/>
+        </w:rPr>
+      </w:pPr>
+      <w:r>
+        <w:rPr>
+          <w:rFonts w:ascii="Arial" w:hAnsi="Arial" w:cs="Arial"/>
           <w:noProof/>
         </w:rPr>
         <w:drawing>
@@ -834,31 +1163,58 @@
       </w:r>
     </w:p>
     <w:p>
-      <w:r>
+      <w:pPr>
+        <w:rPr>
+          <w:rFonts w:ascii="Arial" w:hAnsi="Arial" w:cs="Arial"/>
+        </w:rPr>
+      </w:pPr>
+      <w:r>
+        <w:rPr>
+          <w:rFonts w:ascii="Arial" w:hAnsi="Arial" w:cs="Arial"/>
+        </w:rPr>
         <w:t>m</w:t>
       </w:r>
       <w:r>
+        <w:rPr>
+          <w:rFonts w:ascii="Arial" w:hAnsi="Arial" w:cs="Arial"/>
+        </w:rPr>
         <w:t>aze-</w:t>
       </w:r>
       <w:r>
+        <w:rPr>
+          <w:rFonts w:ascii="Arial" w:hAnsi="Arial" w:cs="Arial"/>
+        </w:rPr>
         <w:t>Large</w:t>
       </w:r>
       <w:r>
+        <w:rPr>
+          <w:rFonts w:ascii="Arial" w:hAnsi="Arial" w:cs="Arial"/>
+        </w:rPr>
         <w:t>.txt</w:t>
       </w:r>
       <w:r>
+        <w:rPr>
+          <w:rFonts w:ascii="Arial" w:hAnsi="Arial" w:cs="Arial"/>
+        </w:rPr>
         <w:t>:</w:t>
       </w:r>
       <w:r>
         <w:rPr>
+          <w:rFonts w:ascii="Arial" w:hAnsi="Arial" w:cs="Arial"/>
           <w:noProof/>
         </w:rPr>
         <w:t xml:space="preserve"> </w:t>
       </w:r>
     </w:p>
     <w:p>
-      <w:r>
-        <w:rPr>
+      <w:pPr>
+        <w:rPr>
+          <w:rFonts w:ascii="Arial" w:hAnsi="Arial" w:cs="Arial"/>
+        </w:rPr>
+      </w:pPr>
+      <w:r>
+        <w:rPr>
+          <w:rFonts w:ascii="Arial" w:hAnsi="Arial" w:cs="Arial"/>
           <w:noProof/>
         </w:rPr>
         <w:drawing>
@@ -918,48 +1274,202 @@
         </w:drawing>
       </w:r>
     </w:p>
-    <w:p/>
-    <w:p/>
-    <w:p/>
-    <w:p/>
-    <w:p/>
-    <w:p/>
-    <w:p/>
-    <w:p/>
-    <w:p/>
-    <w:p/>
-    <w:p/>
-    <w:p/>
-    <w:p/>
-    <w:p/>
-    <w:p/>
-    <w:p/>
-    <w:p/>
-    <w:p/>
-    <w:p/>
-    <w:p>
-      <w:r>
+    <w:p>
+      <w:pPr>
+        <w:rPr>
+          <w:rFonts w:ascii="Arial" w:hAnsi="Arial" w:cs="Arial"/>
+        </w:rPr>
+      </w:pPr>
+    </w:p>
+    <w:p>
+      <w:pPr>
+        <w:rPr>
+          <w:rFonts w:ascii="Arial" w:hAnsi="Arial" w:cs="Arial"/>
+        </w:rPr>
+      </w:pPr>
+    </w:p>
+    <w:p>
+      <w:pPr>
+        <w:rPr>
+          <w:rFonts w:ascii="Arial" w:hAnsi="Arial" w:cs="Arial"/>
+        </w:rPr>
+      </w:pPr>
+    </w:p>
+    <w:p>
+      <w:pPr>
+        <w:rPr>
+          <w:rFonts w:ascii="Arial" w:hAnsi="Arial" w:cs="Arial"/>
+        </w:rPr>
+      </w:pPr>
+    </w:p>
+    <w:p>
+      <w:pPr>
+        <w:rPr>
+          <w:rFonts w:ascii="Arial" w:hAnsi="Arial" w:cs="Arial"/>
+        </w:rPr>
+      </w:pPr>
+    </w:p>
+    <w:p>
+      <w:pPr>
+        <w:rPr>
+          <w:rFonts w:ascii="Arial" w:hAnsi="Arial" w:cs="Arial"/>
+        </w:rPr>
+      </w:pPr>
+    </w:p>
+    <w:p>
+      <w:pPr>
+        <w:rPr>
+          <w:rFonts w:ascii="Arial" w:hAnsi="Arial" w:cs="Arial"/>
+        </w:rPr>
+      </w:pPr>
+    </w:p>
+    <w:p>
+      <w:pPr>
+        <w:rPr>
+          <w:rFonts w:ascii="Arial" w:hAnsi="Arial" w:cs="Arial"/>
+        </w:rPr>
+      </w:pPr>
+    </w:p>
+    <w:p>
+      <w:pPr>
+        <w:rPr>
+          <w:rFonts w:ascii="Arial" w:hAnsi="Arial" w:cs="Arial"/>
+        </w:rPr>
+      </w:pPr>
+    </w:p>
+    <w:p>
+      <w:pPr>
+        <w:rPr>
+          <w:rFonts w:ascii="Arial" w:hAnsi="Arial" w:cs="Arial"/>
+        </w:rPr>
+      </w:pPr>
+    </w:p>
+    <w:p>
+      <w:pPr>
+        <w:rPr>
+          <w:rFonts w:ascii="Arial" w:hAnsi="Arial" w:cs="Arial"/>
+        </w:rPr>
+      </w:pPr>
+    </w:p>
+    <w:p>
+      <w:pPr>
+        <w:rPr>
+          <w:rFonts w:ascii="Arial" w:hAnsi="Arial" w:cs="Arial"/>
+        </w:rPr>
+      </w:pPr>
+    </w:p>
+    <w:p>
+      <w:pPr>
+        <w:rPr>
+          <w:rFonts w:ascii="Arial" w:hAnsi="Arial" w:cs="Arial"/>
+        </w:rPr>
+      </w:pPr>
+    </w:p>
+    <w:p>
+      <w:pPr>
+        <w:rPr>
+          <w:rFonts w:ascii="Arial" w:hAnsi="Arial" w:cs="Arial"/>
+        </w:rPr>
+      </w:pPr>
+    </w:p>
+    <w:p>
+      <w:pPr>
+        <w:rPr>
+          <w:rFonts w:ascii="Arial" w:hAnsi="Arial" w:cs="Arial"/>
+        </w:rPr>
+      </w:pPr>
+    </w:p>
+    <w:p>
+      <w:pPr>
+        <w:rPr>
+          <w:rFonts w:ascii="Arial" w:hAnsi="Arial" w:cs="Arial"/>
+        </w:rPr>
+      </w:pPr>
+    </w:p>
+    <w:p>
+      <w:pPr>
+        <w:rPr>
+          <w:rFonts w:ascii="Arial" w:hAnsi="Arial" w:cs="Arial"/>
+        </w:rPr>
+      </w:pPr>
+    </w:p>
+    <w:p>
+      <w:pPr>
+        <w:rPr>
+          <w:rFonts w:ascii="Arial" w:hAnsi="Arial" w:cs="Arial"/>
+        </w:rPr>
+      </w:pPr>
+    </w:p>
+    <w:p>
+      <w:pPr>
+        <w:rPr>
+          <w:rFonts w:ascii="Arial" w:hAnsi="Arial" w:cs="Arial"/>
+        </w:rPr>
+      </w:pPr>
+    </w:p>
+    <w:p>
+      <w:pPr>
+        <w:rPr>
+          <w:rFonts w:ascii="Arial" w:hAnsi="Arial" w:cs="Arial"/>
+        </w:rPr>
+      </w:pPr>
+    </w:p>
+    <w:p>
+      <w:pPr>
+        <w:rPr>
+          <w:rFonts w:ascii="Arial" w:hAnsi="Arial" w:cs="Arial"/>
+        </w:rPr>
+      </w:pPr>
+    </w:p>
+    <w:p>
+      <w:pPr>
+        <w:rPr>
+          <w:rFonts w:ascii="Arial" w:hAnsi="Arial" w:cs="Arial"/>
+        </w:rPr>
+      </w:pPr>
+      <w:r>
+        <w:rPr>
+          <w:rFonts w:ascii="Arial" w:hAnsi="Arial" w:cs="Arial"/>
+        </w:rPr>
+        <w:t>m</w:t>
+      </w:r>
+      <w:r>
+        <w:rPr>
+          <w:rFonts w:ascii="Arial" w:hAnsi="Arial" w:cs="Arial"/>
+        </w:rPr>
+        <w:t>aze-</w:t>
+      </w:r>
+      <w:r>
+        <w:rPr>
+          <w:rFonts w:ascii="Arial" w:hAnsi="Arial" w:cs="Arial"/>
+        </w:rPr>
+        <w:t>VLarge</w:t>
+      </w:r>
+      <w:r>
+        <w:rPr>
+          <w:rFonts w:ascii="Arial" w:hAnsi="Arial" w:cs="Arial"/>
+        </w:rPr>
+        <w:t>.txt</w:t>
+      </w:r>
+      <w:r>
+        <w:rPr>
+          <w:rFonts w:ascii="Arial" w:hAnsi="Arial" w:cs="Arial"/>
+        </w:rPr>
+        <w:t>:</w:t>
+      </w:r>
+    </w:p>
+    <w:p>
+      <w:pPr>
+        <w:rPr>
+          <w:rFonts w:ascii="Arial" w:hAnsi="Arial" w:cs="Arial"/>
+        </w:rPr>
+      </w:pPr>
+      <w:r>
+        <w:rPr>
+          <w:rFonts w:ascii="Arial" w:hAnsi="Arial" w:cs="Arial"/>
+          <w:noProof/>
+        </w:rPr>
         <w:lastRenderedPageBreak/>
-        <w:t>m</w:t>
-      </w:r>
-      <w:r>
-        <w:t>aze-</w:t>
-      </w:r>
-      <w:r>
-        <w:t>VLarge</w:t>
-      </w:r>
-      <w:r>
-        <w:t>.txt</w:t>
-      </w:r>
-      <w:r>
-        <w:t>:</w:t>
-      </w:r>
-    </w:p>
-    <w:p>
-      <w:r>
-        <w:rPr>
-          <w:noProof/>
-        </w:rPr>
         <w:drawing>
           <wp:inline distT="0" distB="0" distL="0" distR="0" wp14:anchorId="2353FBBE" wp14:editId="44B2DC64">
             <wp:extent cx="5847709" cy="2923855"/>
@@ -1003,57 +1513,119 @@
         </w:drawing>
       </w:r>
     </w:p>
-    <w:p/>
-    <w:p>
-      <w:r>
+    <w:p>
+      <w:pPr>
+        <w:rPr>
+          <w:rFonts w:ascii="Arial" w:hAnsi="Arial" w:cs="Arial"/>
+        </w:rPr>
+      </w:pPr>
+    </w:p>
+    <w:p>
+      <w:pPr>
+        <w:rPr>
+          <w:rFonts w:ascii="Arial" w:hAnsi="Arial" w:cs="Arial"/>
+        </w:rPr>
+      </w:pPr>
+      <w:r>
+        <w:rPr>
+          <w:rFonts w:ascii="Arial" w:hAnsi="Arial" w:cs="Arial"/>
+        </w:rPr>
         <w:t>After analysing these statistics and paths</w:t>
       </w:r>
       <w:r>
+        <w:rPr>
+          <w:rFonts w:ascii="Arial" w:hAnsi="Arial" w:cs="Arial"/>
+        </w:rPr>
         <w:t xml:space="preserve"> we can clearly see that the number of nodes </w:t>
       </w:r>
       <w:r>
+        <w:rPr>
+          <w:rFonts w:ascii="Arial" w:hAnsi="Arial" w:cs="Arial"/>
+        </w:rPr>
         <w:t>explored,</w:t>
       </w:r>
       <w:r>
+        <w:rPr>
+          <w:rFonts w:ascii="Arial" w:hAnsi="Arial" w:cs="Arial"/>
+        </w:rPr>
         <w:t xml:space="preserve"> </w:t>
       </w:r>
       <w:r>
+        <w:rPr>
+          <w:rFonts w:ascii="Arial" w:hAnsi="Arial" w:cs="Arial"/>
+        </w:rPr>
         <w:t>and time taken increase as the size of the maze increases</w:t>
       </w:r>
       <w:r>
+        <w:rPr>
+          <w:rFonts w:ascii="Arial" w:hAnsi="Arial" w:cs="Arial"/>
+        </w:rPr>
         <w:t xml:space="preserve">. But this is expected as </w:t>
       </w:r>
       <w:r>
+        <w:rPr>
+          <w:rFonts w:ascii="Arial" w:hAnsi="Arial" w:cs="Arial"/>
+        </w:rPr>
         <w:t xml:space="preserve">the larger mazes have more </w:t>
       </w:r>
       <w:r>
+        <w:rPr>
+          <w:rFonts w:ascii="Arial" w:hAnsi="Arial" w:cs="Arial"/>
+        </w:rPr>
         <w:t>available</w:t>
       </w:r>
       <w:r>
+        <w:rPr>
+          <w:rFonts w:ascii="Arial" w:hAnsi="Arial" w:cs="Arial"/>
+        </w:rPr>
         <w:t xml:space="preserve"> paths, and thus require more exploration to locate a path to the end goal</w:t>
       </w:r>
       <w:r>
+        <w:rPr>
+          <w:rFonts w:ascii="Arial" w:hAnsi="Arial" w:cs="Arial"/>
+        </w:rPr>
         <w:t xml:space="preserve"> this is also why the number of steps for the path increases with size as the maze itself is longer.</w:t>
       </w:r>
       <w:r>
+        <w:rPr>
+          <w:rFonts w:ascii="Arial" w:hAnsi="Arial" w:cs="Arial"/>
+        </w:rPr>
         <w:t xml:space="preserve"> With the larger mazes it is hard to see by eye if these paths are the most efficient, but we can clearly see in the ‘maze-Medium.txt’ that the path is not the optimal and there is a shorter cut through in the centre that this algorithm does not find.</w:t>
       </w:r>
       <w:r>
+        <w:rPr>
+          <w:rFonts w:ascii="Arial" w:hAnsi="Arial" w:cs="Arial"/>
+        </w:rPr>
         <w:t xml:space="preserve"> We can also calculate the average time spent per node at </w:t>
       </w:r>
       <w:r>
+        <w:rPr>
+          <w:rFonts w:ascii="Arial" w:hAnsi="Arial" w:cs="Arial"/>
+        </w:rPr>
         <w:t>each maze size</w:t>
       </w:r>
       <w:r>
+        <w:rPr>
+          <w:rFonts w:ascii="Arial" w:hAnsi="Arial" w:cs="Arial"/>
+        </w:rPr>
         <w:t xml:space="preserve"> and we can see that it is </w:t>
       </w:r>
       <w:r>
+        <w:rPr>
+          <w:rFonts w:ascii="Arial" w:hAnsi="Arial" w:cs="Arial"/>
+        </w:rPr>
         <w:t>relatively</w:t>
       </w:r>
       <w:r>
+        <w:rPr>
+          <w:rFonts w:ascii="Arial" w:hAnsi="Arial" w:cs="Arial"/>
+        </w:rPr>
         <w:t xml:space="preserve"> consistent </w:t>
       </w:r>
       <w:r>
+        <w:rPr>
+          <w:rFonts w:ascii="Arial" w:hAnsi="Arial" w:cs="Arial"/>
+        </w:rPr>
         <w:t>across all mazes regardless of size.</w:t>
       </w:r>
     </w:p>
@@ -1064,8 +1636,14 @@
           <w:ilvl w:val="0"/>
           <w:numId w:val="1"/>
         </w:numPr>
-      </w:pPr>
-      <w:r>
+        <w:rPr>
+          <w:rFonts w:ascii="Arial" w:hAnsi="Arial" w:cs="Arial"/>
+        </w:rPr>
+      </w:pPr>
+      <w:r>
+        <w:rPr>
+          <w:rFonts w:ascii="Arial" w:hAnsi="Arial" w:cs="Arial"/>
+        </w:rPr>
         <w:t>'maze-Medium.txt': Average time spent per node = 0.0104 seconds / 5757 nodes = 0.00000181 seconds/node</w:t>
       </w:r>
     </w:p>
@@ -1076,8 +1654,14 @@
           <w:ilvl w:val="0"/>
           <w:numId w:val="1"/>
         </w:numPr>
-      </w:pPr>
-      <w:r>
+        <w:rPr>
+          <w:rFonts w:ascii="Arial" w:hAnsi="Arial" w:cs="Arial"/>
+        </w:rPr>
+      </w:pPr>
+      <w:r>
+        <w:rPr>
+          <w:rFonts w:ascii="Arial" w:hAnsi="Arial" w:cs="Arial"/>
+        </w:rPr>
         <w:t>'maze-Large.txt': Average time spent per node = 0.0225 seconds / 14688 nodes = 0.00000153 seconds/node</w:t>
       </w:r>
     </w:p>
@@ -1088,136 +1672,288 @@
           <w:ilvl w:val="0"/>
           <w:numId w:val="1"/>
         </w:numPr>
-      </w:pPr>
-      <w:r>
+        <w:rPr>
+          <w:rFonts w:ascii="Arial" w:hAnsi="Arial" w:cs="Arial"/>
+        </w:rPr>
+      </w:pPr>
+      <w:r>
+        <w:rPr>
+          <w:rFonts w:ascii="Arial" w:hAnsi="Arial" w:cs="Arial"/>
+        </w:rPr>
         <w:t>'maze-VLarge.txt': Average time spent per node = 0.1347 seconds / 88693 nodes = 0.00000152 seconds/node</w:t>
       </w:r>
     </w:p>
-    <w:p/>
-    <w:p/>
-    <w:p>
-      <w:r>
+    <w:p>
+      <w:pPr>
+        <w:rPr>
+          <w:rFonts w:ascii="Arial" w:hAnsi="Arial" w:cs="Arial"/>
+        </w:rPr>
+      </w:pPr>
+    </w:p>
+    <w:p>
+      <w:pPr>
+        <w:rPr>
+          <w:rFonts w:ascii="Arial" w:hAnsi="Arial" w:cs="Arial"/>
+        </w:rPr>
+      </w:pPr>
+    </w:p>
+    <w:p>
+      <w:pPr>
+        <w:rPr>
+          <w:rFonts w:ascii="Arial" w:hAnsi="Arial" w:cs="Arial"/>
+        </w:rPr>
+      </w:pPr>
+      <w:r>
+        <w:rPr>
+          <w:rFonts w:ascii="Arial" w:hAnsi="Arial" w:cs="Arial"/>
+        </w:rPr>
         <w:t>1.3:</w:t>
       </w:r>
     </w:p>
     <w:p>
-      <w:r>
+      <w:pPr>
+        <w:rPr>
+          <w:rFonts w:ascii="Arial" w:hAnsi="Arial" w:cs="Arial"/>
+        </w:rPr>
+      </w:pPr>
+      <w:r>
+        <w:rPr>
+          <w:rFonts w:ascii="Arial" w:hAnsi="Arial" w:cs="Arial"/>
+        </w:rPr>
         <w:t>Another algorithm that can be used to solve this maze is breadth first search</w:t>
       </w:r>
       <w:r>
+        <w:rPr>
+          <w:rFonts w:ascii="Arial" w:hAnsi="Arial" w:cs="Arial"/>
+        </w:rPr>
         <w:t>, this algorithm works by</w:t>
       </w:r>
       <w:r>
+        <w:rPr>
+          <w:rFonts w:ascii="Arial" w:hAnsi="Arial" w:cs="Arial"/>
+        </w:rPr>
         <w:t xml:space="preserve"> exploring all the neighbouring nodes of a given node</w:t>
       </w:r>
       <w:r>
+        <w:rPr>
+          <w:rFonts w:ascii="Arial" w:hAnsi="Arial" w:cs="Arial"/>
+        </w:rPr>
         <w:t xml:space="preserve"> (nodes at the same level)</w:t>
       </w:r>
       <w:r>
+        <w:rPr>
+          <w:rFonts w:ascii="Arial" w:hAnsi="Arial" w:cs="Arial"/>
+        </w:rPr>
         <w:t xml:space="preserve"> before moving t</w:t>
       </w:r>
       <w:r>
+        <w:rPr>
+          <w:rFonts w:ascii="Arial" w:hAnsi="Arial" w:cs="Arial"/>
+        </w:rPr>
         <w:t>he next level of nodes</w:t>
       </w:r>
       <w:r>
+        <w:rPr>
+          <w:rFonts w:ascii="Arial" w:hAnsi="Arial" w:cs="Arial"/>
+        </w:rPr>
         <w:t>. This way ensures that the shortest possible path to the goal</w:t>
       </w:r>
       <w:r>
+        <w:rPr>
+          <w:rFonts w:ascii="Arial" w:hAnsi="Arial" w:cs="Arial"/>
+        </w:rPr>
         <w:t xml:space="preserve"> is found which is an improvement over Depth First Search as this will not always be </w:t>
       </w:r>
       <w:r>
+        <w:rPr>
+          <w:rFonts w:ascii="Arial" w:hAnsi="Arial" w:cs="Arial"/>
+        </w:rPr>
         <w:t>guaranteed</w:t>
       </w:r>
       <w:r>
+        <w:rPr>
+          <w:rFonts w:ascii="Arial" w:hAnsi="Arial" w:cs="Arial"/>
+        </w:rPr>
         <w:t>.</w:t>
       </w:r>
       <w:r>
+        <w:rPr>
+          <w:rFonts w:ascii="Arial" w:hAnsi="Arial" w:cs="Arial"/>
+        </w:rPr>
         <w:t xml:space="preserve"> </w:t>
       </w:r>
       <w:r>
+        <w:rPr>
+          <w:rFonts w:ascii="Arial" w:hAnsi="Arial" w:cs="Arial"/>
+        </w:rPr>
         <w:t>It is also less likely to get stuck in an infinite loop or a long path before finding the destination.</w:t>
       </w:r>
       <w:r>
+        <w:rPr>
+          <w:rFonts w:ascii="Arial" w:hAnsi="Arial" w:cs="Arial"/>
+        </w:rPr>
         <w:t xml:space="preserve"> </w:t>
       </w:r>
       <w:r>
+        <w:rPr>
+          <w:rFonts w:ascii="Arial" w:hAnsi="Arial" w:cs="Arial"/>
+        </w:rPr>
         <w:t>Essentially b</w:t>
       </w:r>
       <w:r>
+        <w:rPr>
+          <w:rFonts w:ascii="Arial" w:hAnsi="Arial" w:cs="Arial"/>
+        </w:rPr>
         <w:t>readth</w:t>
       </w:r>
       <w:r>
+        <w:rPr>
+          <w:rFonts w:ascii="Arial" w:hAnsi="Arial" w:cs="Arial"/>
+        </w:rPr>
         <w:t xml:space="preserve"> </w:t>
       </w:r>
       <w:r>
+        <w:rPr>
+          <w:rFonts w:ascii="Arial" w:hAnsi="Arial" w:cs="Arial"/>
+        </w:rPr>
         <w:t>first search is a uniform-cost search algorithm that systematically explores all possible paths from the starting point to the goal point. It first explores all paths at a depth of one from the starting point, then all paths at a depth of two, and so on until the goal point is found.</w:t>
       </w:r>
     </w:p>
-    <w:p/>
-    <w:p>
-      <w:r>
+    <w:p>
+      <w:pPr>
+        <w:rPr>
+          <w:rFonts w:ascii="Arial" w:hAnsi="Arial" w:cs="Arial"/>
+        </w:rPr>
+      </w:pPr>
+    </w:p>
+    <w:p>
+      <w:pPr>
+        <w:rPr>
+          <w:rFonts w:ascii="Arial" w:hAnsi="Arial" w:cs="Arial"/>
+        </w:rPr>
+      </w:pPr>
+      <w:r>
+        <w:rPr>
+          <w:rFonts w:ascii="Arial" w:hAnsi="Arial" w:cs="Arial"/>
+        </w:rPr>
         <w:lastRenderedPageBreak/>
         <w:t xml:space="preserve">Corresponding code can be </w:t>
       </w:r>
       <w:r>
+        <w:rPr>
+          <w:rFonts w:ascii="Arial" w:hAnsi="Arial" w:cs="Arial"/>
+        </w:rPr>
         <w:t>run</w:t>
       </w:r>
       <w:r>
+        <w:rPr>
+          <w:rFonts w:ascii="Arial" w:hAnsi="Arial" w:cs="Arial"/>
+        </w:rPr>
         <w:t xml:space="preserve"> by the file “mazeSearch.py”, please enter the path of the maze to run (if the file is in the same folder as the python </w:t>
       </w:r>
       <w:proofErr w:type="gramStart"/>
       <w:r>
+        <w:rPr>
+          <w:rFonts w:ascii="Arial" w:hAnsi="Arial" w:cs="Arial"/>
+        </w:rPr>
         <w:t>script</w:t>
       </w:r>
       <w:proofErr w:type="gramEnd"/>
       <w:r>
+        <w:rPr>
+          <w:rFonts w:ascii="Arial" w:hAnsi="Arial" w:cs="Arial"/>
+        </w:rPr>
         <w:t xml:space="preserve"> then just file name), then select “</w:t>
       </w:r>
       <w:r>
+        <w:rPr>
+          <w:rFonts w:ascii="Arial" w:hAnsi="Arial" w:cs="Arial"/>
+        </w:rPr>
         <w:t>2</w:t>
       </w:r>
       <w:r>
+        <w:rPr>
+          <w:rFonts w:ascii="Arial" w:hAnsi="Arial" w:cs="Arial"/>
+        </w:rPr>
         <w:t xml:space="preserve">” for which algorithm to run the </w:t>
       </w:r>
       <w:r>
+        <w:rPr>
+          <w:rFonts w:ascii="Arial" w:hAnsi="Arial" w:cs="Arial"/>
+        </w:rPr>
         <w:t>breadth</w:t>
       </w:r>
       <w:r>
+        <w:rPr>
+          <w:rFonts w:ascii="Arial" w:hAnsi="Arial" w:cs="Arial"/>
+        </w:rPr>
         <w:t>-first search.</w:t>
       </w:r>
     </w:p>
-    <w:p/>
-    <w:p>
-      <w:r>
+    <w:p>
+      <w:pPr>
+        <w:rPr>
+          <w:rFonts w:ascii="Arial" w:hAnsi="Arial" w:cs="Arial"/>
+        </w:rPr>
+      </w:pPr>
+    </w:p>
+    <w:p>
+      <w:pPr>
+        <w:rPr>
+          <w:rFonts w:ascii="Arial" w:hAnsi="Arial" w:cs="Arial"/>
+        </w:rPr>
+      </w:pPr>
+      <w:r>
+        <w:rPr>
+          <w:rFonts w:ascii="Arial" w:hAnsi="Arial" w:cs="Arial"/>
+        </w:rPr>
         <w:t xml:space="preserve">This algorithm was able to </w:t>
       </w:r>
       <w:r>
+        <w:rPr>
+          <w:rFonts w:ascii="Arial" w:hAnsi="Arial" w:cs="Arial"/>
+        </w:rPr>
         <w:t xml:space="preserve">run and find a path on all </w:t>
       </w:r>
       <w:r>
+        <w:rPr>
+          <w:rFonts w:ascii="Arial" w:hAnsi="Arial" w:cs="Arial"/>
+        </w:rPr>
         <w:t>versions of the maze.</w:t>
       </w:r>
       <w:r>
+        <w:rPr>
+          <w:rFonts w:ascii="Arial" w:hAnsi="Arial" w:cs="Arial"/>
+        </w:rPr>
         <w:t xml:space="preserve"> Statistics for how each of the mazes where solved are bellow.</w:t>
       </w:r>
     </w:p>
-    <w:p/>
+    <w:p>
+      <w:pPr>
+        <w:rPr>
+          <w:rFonts w:ascii="Arial" w:hAnsi="Arial" w:cs="Arial"/>
+        </w:rPr>
+      </w:pPr>
+    </w:p>
     <w:p>
       <w:pPr>
         <w:pStyle w:val="HTMLPreformatted"/>
         <w:shd w:val="clear" w:color="auto" w:fill="2B2B2B"/>
         <w:rPr>
+          <w:rFonts w:ascii="Arial" w:hAnsi="Arial" w:cs="Arial"/>
           <w:color w:val="A9B7C6"/>
         </w:rPr>
       </w:pPr>
       <w:r>
         <w:rPr>
+          <w:rFonts w:ascii="Arial" w:hAnsi="Arial" w:cs="Arial"/>
           <w:color w:val="A9B7C6"/>
         </w:rPr>
         <w:t>Path found with 27 steps in 0.0005 seconds. With 86 nodes explored. Using maze-Easy.txt</w:t>
       </w:r>
       <w:r>
         <w:rPr>
+          <w:rFonts w:ascii="Arial" w:hAnsi="Arial" w:cs="Arial"/>
           <w:color w:val="A9B7C6"/>
         </w:rPr>
         <w:br/>
@@ -1225,6 +1961,7 @@
       </w:r>
       <w:r>
         <w:rPr>
+          <w:rFonts w:ascii="Arial" w:hAnsi="Arial" w:cs="Arial"/>
           <w:color w:val="A9B7C6"/>
         </w:rPr>
         <w:br/>
@@ -1232,67 +1969,127 @@
       </w:r>
       <w:r>
         <w:rPr>
+          <w:rFonts w:ascii="Arial" w:hAnsi="Arial" w:cs="Arial"/>
           <w:color w:val="A9B7C6"/>
         </w:rPr>
         <w:br/>
         <w:t>Path found with 3691 steps in 2.3642 seconds. With 1603843 nodes explored. Using maze-VLarge.txt</w:t>
       </w:r>
     </w:p>
-    <w:p/>
-    <w:p>
-      <w:r>
+    <w:p>
+      <w:pPr>
+        <w:rPr>
+          <w:rFonts w:ascii="Arial" w:hAnsi="Arial" w:cs="Arial"/>
+        </w:rPr>
+      </w:pPr>
+    </w:p>
+    <w:p>
+      <w:pPr>
+        <w:rPr>
+          <w:rFonts w:ascii="Arial" w:hAnsi="Arial" w:cs="Arial"/>
+        </w:rPr>
+      </w:pPr>
+      <w:r>
+        <w:rPr>
+          <w:rFonts w:ascii="Arial" w:hAnsi="Arial" w:cs="Arial"/>
+        </w:rPr>
         <w:t xml:space="preserve">From this we can see that </w:t>
       </w:r>
       <w:r>
+        <w:rPr>
+          <w:rFonts w:ascii="Arial" w:hAnsi="Arial" w:cs="Arial"/>
+        </w:rPr>
         <w:t>all mazes had a shorter path than we could previously see with the other algorithm</w:t>
       </w:r>
       <w:r>
+        <w:rPr>
+          <w:rFonts w:ascii="Arial" w:hAnsi="Arial" w:cs="Arial"/>
+        </w:rPr>
         <w:t>, with t</w:t>
       </w:r>
       <w:r>
+        <w:rPr>
+          <w:rFonts w:ascii="Arial" w:hAnsi="Arial" w:cs="Arial"/>
+        </w:rPr>
         <w:t xml:space="preserve">he ‘maze-Medium.txt’ </w:t>
       </w:r>
       <w:r>
+        <w:rPr>
+          <w:rFonts w:ascii="Arial" w:hAnsi="Arial" w:cs="Arial"/>
+        </w:rPr>
         <w:t>required 94.7% more steps to find a solution with the depth-first search algorithm.</w:t>
       </w:r>
       <w:r>
+        <w:rPr>
+          <w:rFonts w:ascii="Arial" w:hAnsi="Arial" w:cs="Arial"/>
+        </w:rPr>
         <w:t xml:space="preserve"> </w:t>
       </w:r>
       <w:r>
+        <w:rPr>
+          <w:rFonts w:ascii="Arial" w:hAnsi="Arial" w:cs="Arial"/>
+        </w:rPr>
         <w:t xml:space="preserve">Yet with this </w:t>
       </w:r>
       <w:r>
+        <w:rPr>
+          <w:rFonts w:ascii="Arial" w:hAnsi="Arial" w:cs="Arial"/>
+        </w:rPr>
         <w:t xml:space="preserve">we can see that this algorithm is exploring a considerable amount more of </w:t>
       </w:r>
       <w:r>
+        <w:rPr>
+          <w:rFonts w:ascii="Arial" w:hAnsi="Arial" w:cs="Arial"/>
+        </w:rPr>
         <w:t>the ma</w:t>
       </w:r>
       <w:r>
+        <w:rPr>
+          <w:rFonts w:ascii="Arial" w:hAnsi="Arial" w:cs="Arial"/>
+        </w:rPr>
         <w:t>ze</w:t>
       </w:r>
       <w:r>
+        <w:rPr>
+          <w:rFonts w:ascii="Arial" w:hAnsi="Arial" w:cs="Arial"/>
+        </w:rPr>
         <w:t xml:space="preserve"> with the </w:t>
       </w:r>
       <w:r>
+        <w:rPr>
+          <w:rFonts w:ascii="Arial" w:hAnsi="Arial" w:cs="Arial"/>
+        </w:rPr>
         <w:t xml:space="preserve">average number of nodes explored increasing by </w:t>
       </w:r>
       <w:r>
+        <w:rPr>
+          <w:rFonts w:ascii="Arial" w:hAnsi="Arial" w:cs="Arial"/>
+        </w:rPr>
         <w:t xml:space="preserve">around </w:t>
       </w:r>
       <w:r>
+        <w:rPr>
+          <w:rFonts w:ascii="Arial" w:hAnsi="Arial" w:cs="Arial"/>
+        </w:rPr>
         <w:t>1</w:t>
       </w:r>
       <w:r>
+        <w:rPr>
+          <w:rFonts w:ascii="Arial" w:hAnsi="Arial" w:cs="Arial"/>
+        </w:rPr>
         <w:t>300</w:t>
       </w:r>
       <w:r>
+        <w:rPr>
+          <w:rFonts w:ascii="Arial" w:hAnsi="Arial" w:cs="Arial"/>
+        </w:rPr>
         <w:t>%</w:t>
       </w:r>
       <w:r>
-        <w:t>.</w:t>
-      </w:r>
-      <w:r>
-        <w:t xml:space="preserve"> </w:t>
+        <w:rPr>
+          <w:rFonts w:ascii="Arial" w:hAnsi="Arial" w:cs="Arial"/>
+        </w:rPr>
+        <w:t xml:space="preserve">. </w:t>
       </w:r>
     </w:p>
     <w:p>
@@ -1302,11 +2099,20 @@
           <w:ilvl w:val="0"/>
           <w:numId w:val="2"/>
         </w:numPr>
-      </w:pPr>
-      <w:r>
+        <w:rPr>
+          <w:rFonts w:ascii="Arial" w:hAnsi="Arial" w:cs="Arial"/>
+        </w:rPr>
+      </w:pPr>
+      <w:r>
+        <w:rPr>
+          <w:rFonts w:ascii="Arial" w:hAnsi="Arial" w:cs="Arial"/>
+        </w:rPr>
         <w:t>For 'maze-Easy.txt', the percentage increase was ((86 - 51) / 51) x 100% = 68.63%</w:t>
       </w:r>
       <w:r>
+        <w:rPr>
+          <w:rFonts w:ascii="Arial" w:hAnsi="Arial" w:cs="Arial"/>
+        </w:rPr>
         <w:t xml:space="preserve"> </w:t>
       </w:r>
     </w:p>
@@ -1317,11 +2123,20 @@
           <w:ilvl w:val="0"/>
           <w:numId w:val="2"/>
         </w:numPr>
-      </w:pPr>
-      <w:r>
+        <w:rPr>
+          <w:rFonts w:ascii="Arial" w:hAnsi="Arial" w:cs="Arial"/>
+        </w:rPr>
+      </w:pPr>
+      <w:r>
+        <w:rPr>
+          <w:rFonts w:ascii="Arial" w:hAnsi="Arial" w:cs="Arial"/>
+        </w:rPr>
         <w:t>For 'maze-Medium.txt', the percentage increase was ((143502 - 5757) / 5757) x 100% = 2405.61%</w:t>
       </w:r>
       <w:r>
+        <w:rPr>
+          <w:rFonts w:ascii="Arial" w:hAnsi="Arial" w:cs="Arial"/>
+        </w:rPr>
         <w:t xml:space="preserve"> </w:t>
       </w:r>
     </w:p>
@@ -1332,11 +2147,20 @@
           <w:ilvl w:val="0"/>
           <w:numId w:val="2"/>
         </w:numPr>
-      </w:pPr>
-      <w:r>
+        <w:rPr>
+          <w:rFonts w:ascii="Arial" w:hAnsi="Arial" w:cs="Arial"/>
+        </w:rPr>
+      </w:pPr>
+      <w:r>
+        <w:rPr>
+          <w:rFonts w:ascii="Arial" w:hAnsi="Arial" w:cs="Arial"/>
+        </w:rPr>
         <w:t>For 'maze-Large.txt', the percentage increase was ((162500 - 14688) / 14688) x 100% = 1009.34%</w:t>
       </w:r>
       <w:r>
+        <w:rPr>
+          <w:rFonts w:ascii="Arial" w:hAnsi="Arial" w:cs="Arial"/>
+        </w:rPr>
         <w:t xml:space="preserve"> </w:t>
       </w:r>
     </w:p>
@@ -1347,81 +2171,393 @@
           <w:ilvl w:val="0"/>
           <w:numId w:val="2"/>
         </w:numPr>
-      </w:pPr>
-      <w:r>
+        <w:rPr>
+          <w:rFonts w:ascii="Arial" w:hAnsi="Arial" w:cs="Arial"/>
+        </w:rPr>
+      </w:pPr>
+      <w:r>
+        <w:rPr>
+          <w:rFonts w:ascii="Arial" w:hAnsi="Arial" w:cs="Arial"/>
+        </w:rPr>
         <w:t>For 'maze-VLarge.txt', the percentage increase was ((1603843 - 88693) / 88693) x 100% = 1707.12%</w:t>
       </w:r>
       <w:r>
+        <w:rPr>
+          <w:rFonts w:ascii="Arial" w:hAnsi="Arial" w:cs="Arial"/>
+        </w:rPr>
         <w:t>.</w:t>
       </w:r>
       <w:r>
+        <w:rPr>
+          <w:rFonts w:ascii="Arial" w:hAnsi="Arial" w:cs="Arial"/>
+        </w:rPr>
         <w:t xml:space="preserve"> </w:t>
       </w:r>
     </w:p>
-    <w:p/>
-    <w:p>
-      <w:r>
+    <w:p>
+      <w:pPr>
+        <w:rPr>
+          <w:rFonts w:ascii="Arial" w:hAnsi="Arial" w:cs="Arial"/>
+        </w:rPr>
+      </w:pPr>
+    </w:p>
+    <w:p>
+      <w:pPr>
+        <w:rPr>
+          <w:rFonts w:ascii="Arial" w:hAnsi="Arial" w:cs="Arial"/>
+        </w:rPr>
+      </w:pPr>
+      <w:r>
+        <w:rPr>
+          <w:rFonts w:ascii="Arial" w:hAnsi="Arial" w:cs="Arial"/>
+        </w:rPr>
         <w:t xml:space="preserve">Which is an extremely high increase in memory usage. </w:t>
       </w:r>
-    </w:p>
-    <w:p/>
-    <w:p>
-      <w:r>
+      <w:r>
+        <w:rPr>
+          <w:rFonts w:ascii="Arial" w:hAnsi="Arial" w:cs="Arial"/>
+        </w:rPr>
+        <w:t xml:space="preserve">Another comparison between both algorithms is the average time spent per node. For </w:t>
+      </w:r>
+      <w:r>
+        <w:rPr>
+          <w:rFonts w:ascii="Arial" w:hAnsi="Arial" w:cs="Arial"/>
+        </w:rPr>
+        <w:t>this algorithm it is also relatively consistent at:</w:t>
+      </w:r>
+    </w:p>
+    <w:p>
+      <w:pPr>
+        <w:pStyle w:val="ListParagraph"/>
+        <w:numPr>
+          <w:ilvl w:val="0"/>
+          <w:numId w:val="3"/>
+        </w:numPr>
+        <w:rPr>
+          <w:rFonts w:ascii="Arial" w:hAnsi="Arial" w:cs="Arial"/>
+        </w:rPr>
+      </w:pPr>
+      <w:r>
+        <w:rPr>
+          <w:rFonts w:ascii="Arial" w:hAnsi="Arial" w:cs="Arial"/>
+        </w:rPr>
+        <w:t>'maze-Medium.txt': Average time spent per node = 0.</w:t>
+      </w:r>
+      <w:r>
+        <w:rPr>
+          <w:rFonts w:ascii="Arial" w:hAnsi="Arial" w:cs="Arial"/>
+        </w:rPr>
+        <w:t xml:space="preserve">1698 </w:t>
+      </w:r>
+      <w:r>
+        <w:rPr>
+          <w:rFonts w:ascii="Arial" w:hAnsi="Arial" w:cs="Arial"/>
+        </w:rPr>
+        <w:t xml:space="preserve">seconds / </w:t>
+      </w:r>
+      <w:r>
+        <w:rPr>
+          <w:rFonts w:ascii="Arial" w:hAnsi="Arial" w:cs="Arial"/>
+        </w:rPr>
+        <w:t>143</w:t>
+      </w:r>
+      <w:r>
+        <w:rPr>
+          <w:rFonts w:ascii="Arial" w:hAnsi="Arial" w:cs="Arial"/>
+        </w:rPr>
+        <w:t xml:space="preserve">502 </w:t>
+      </w:r>
+      <w:r>
+        <w:rPr>
+          <w:rFonts w:ascii="Arial" w:hAnsi="Arial" w:cs="Arial"/>
+        </w:rPr>
+        <w:t xml:space="preserve">nodes = </w:t>
+      </w:r>
+      <w:r>
+        <w:rPr>
+          <w:rFonts w:ascii="Arial" w:hAnsi="Arial" w:cs="Arial"/>
+        </w:rPr>
+        <w:t>0.00000118</w:t>
+      </w:r>
+      <w:r>
+        <w:rPr>
+          <w:rFonts w:ascii="Arial" w:hAnsi="Arial" w:cs="Arial"/>
+        </w:rPr>
+        <w:t xml:space="preserve"> </w:t>
+      </w:r>
+      <w:r>
+        <w:rPr>
+          <w:rFonts w:ascii="Arial" w:hAnsi="Arial" w:cs="Arial"/>
+        </w:rPr>
+        <w:t>seconds/node</w:t>
+      </w:r>
+    </w:p>
+    <w:p>
+      <w:pPr>
+        <w:pStyle w:val="ListParagraph"/>
+        <w:numPr>
+          <w:ilvl w:val="0"/>
+          <w:numId w:val="3"/>
+        </w:numPr>
+        <w:rPr>
+          <w:rFonts w:ascii="Arial" w:hAnsi="Arial" w:cs="Arial"/>
+        </w:rPr>
+      </w:pPr>
+      <w:r>
+        <w:rPr>
+          <w:rFonts w:ascii="Arial" w:hAnsi="Arial" w:cs="Arial"/>
+        </w:rPr>
+        <w:t>'maze-Large.txt': Average time spent per node = 0.</w:t>
+      </w:r>
+      <w:r>
+        <w:rPr>
+          <w:rFonts w:ascii="Arial" w:hAnsi="Arial" w:cs="Arial"/>
+        </w:rPr>
+        <w:t xml:space="preserve">2184 </w:t>
+      </w:r>
+      <w:r>
+        <w:rPr>
+          <w:rFonts w:ascii="Arial" w:hAnsi="Arial" w:cs="Arial"/>
+        </w:rPr>
+        <w:t xml:space="preserve">seconds / </w:t>
+      </w:r>
+      <w:r>
+        <w:rPr>
+          <w:rFonts w:ascii="Arial" w:hAnsi="Arial" w:cs="Arial"/>
+        </w:rPr>
+        <w:t xml:space="preserve">162500 </w:t>
+      </w:r>
+      <w:r>
+        <w:rPr>
+          <w:rFonts w:ascii="Arial" w:hAnsi="Arial" w:cs="Arial"/>
+        </w:rPr>
+        <w:t xml:space="preserve">nodes = </w:t>
+      </w:r>
+      <w:r>
+        <w:rPr>
+          <w:rFonts w:ascii="Arial" w:hAnsi="Arial" w:cs="Arial"/>
+        </w:rPr>
+        <w:t xml:space="preserve">0.00000134 </w:t>
+      </w:r>
+      <w:r>
+        <w:rPr>
+          <w:rFonts w:ascii="Arial" w:hAnsi="Arial" w:cs="Arial"/>
+        </w:rPr>
+        <w:t>seconds/node</w:t>
+      </w:r>
+    </w:p>
+    <w:p>
+      <w:pPr>
+        <w:pStyle w:val="ListParagraph"/>
+        <w:numPr>
+          <w:ilvl w:val="0"/>
+          <w:numId w:val="3"/>
+        </w:numPr>
+        <w:rPr>
+          <w:rFonts w:ascii="Arial" w:hAnsi="Arial" w:cs="Arial"/>
+        </w:rPr>
+      </w:pPr>
+      <w:r>
+        <w:rPr>
+          <w:rFonts w:ascii="Arial" w:hAnsi="Arial" w:cs="Arial"/>
+        </w:rPr>
+        <w:t xml:space="preserve">'maze-VLarge.txt': Average time spent per node = </w:t>
+      </w:r>
+      <w:r>
+        <w:rPr>
+          <w:rFonts w:ascii="Arial" w:hAnsi="Arial" w:cs="Arial"/>
+        </w:rPr>
+        <w:t>2.3642</w:t>
+      </w:r>
+      <w:r>
+        <w:rPr>
+          <w:rFonts w:ascii="Arial" w:hAnsi="Arial" w:cs="Arial"/>
+        </w:rPr>
+        <w:t xml:space="preserve"> seconds / </w:t>
+      </w:r>
+      <w:r>
+        <w:rPr>
+          <w:rFonts w:ascii="Arial" w:hAnsi="Arial" w:cs="Arial"/>
+        </w:rPr>
+        <w:t>1603843</w:t>
+      </w:r>
+      <w:r>
+        <w:rPr>
+          <w:rFonts w:ascii="Arial" w:hAnsi="Arial" w:cs="Arial"/>
+        </w:rPr>
+        <w:t xml:space="preserve"> </w:t>
+      </w:r>
+      <w:r>
+        <w:rPr>
+          <w:rFonts w:ascii="Arial" w:hAnsi="Arial" w:cs="Arial"/>
+        </w:rPr>
+        <w:t xml:space="preserve">nodes = </w:t>
+      </w:r>
+      <w:r>
+        <w:rPr>
+          <w:rFonts w:ascii="Arial" w:hAnsi="Arial" w:cs="Arial"/>
+        </w:rPr>
+        <w:t>0.00000147</w:t>
+      </w:r>
+      <w:r>
+        <w:rPr>
+          <w:rFonts w:ascii="Arial" w:hAnsi="Arial" w:cs="Arial"/>
+        </w:rPr>
+        <w:t>seconds/node</w:t>
+      </w:r>
+    </w:p>
+    <w:p>
+      <w:pPr>
+        <w:rPr>
+          <w:rFonts w:ascii="Arial" w:hAnsi="Arial" w:cs="Arial"/>
+        </w:rPr>
+      </w:pPr>
+    </w:p>
+    <w:p>
+      <w:pPr>
+        <w:rPr>
+          <w:rFonts w:ascii="Arial" w:hAnsi="Arial" w:cs="Arial"/>
+        </w:rPr>
+      </w:pPr>
+      <w:r>
+        <w:rPr>
+          <w:rFonts w:ascii="Arial" w:hAnsi="Arial" w:cs="Arial"/>
+        </w:rPr>
+        <w:t>These figures a</w:t>
+      </w:r>
+      <w:r>
+        <w:rPr>
+          <w:rFonts w:ascii="Arial" w:hAnsi="Arial" w:cs="Arial"/>
+        </w:rPr>
+        <w:t xml:space="preserve">re insignificantly different from the </w:t>
+      </w:r>
+      <w:r>
+        <w:rPr>
+          <w:rFonts w:ascii="Arial" w:hAnsi="Arial" w:cs="Arial"/>
+        </w:rPr>
+        <w:t>DFS algorithm.</w:t>
+      </w:r>
+    </w:p>
+    <w:p>
+      <w:pPr>
+        <w:rPr>
+          <w:rFonts w:ascii="Arial" w:hAnsi="Arial" w:cs="Arial"/>
+        </w:rPr>
+      </w:pPr>
+    </w:p>
+    <w:p>
+      <w:pPr>
+        <w:rPr>
+          <w:rFonts w:ascii="Arial" w:hAnsi="Arial" w:cs="Arial"/>
+        </w:rPr>
+      </w:pPr>
+      <w:r>
+        <w:rPr>
+          <w:rFonts w:ascii="Arial" w:hAnsi="Arial" w:cs="Arial"/>
+        </w:rPr>
         <w:t>Furthermore,</w:t>
       </w:r>
       <w:r>
+        <w:rPr>
+          <w:rFonts w:ascii="Arial" w:hAnsi="Arial" w:cs="Arial"/>
+        </w:rPr>
         <w:t xml:space="preserve"> with this algorithm we can see </w:t>
       </w:r>
       <w:r>
+        <w:rPr>
+          <w:rFonts w:ascii="Arial" w:hAnsi="Arial" w:cs="Arial"/>
+        </w:rPr>
         <w:t xml:space="preserve">compared to the Depth-First search the amount of time to find the solution </w:t>
       </w:r>
       <w:r>
+        <w:rPr>
+          <w:rFonts w:ascii="Arial" w:hAnsi="Arial" w:cs="Arial"/>
+        </w:rPr>
         <w:t xml:space="preserve">is longer. Yet all of this was expected as </w:t>
       </w:r>
       <w:r>
+        <w:rPr>
+          <w:rFonts w:ascii="Arial" w:hAnsi="Arial" w:cs="Arial"/>
+        </w:rPr>
         <w:t>a Breadth-First search algorithm is not used for efficiency in finding the solution, but the efficiency of the solution itself.</w:t>
       </w:r>
       <w:r>
+        <w:rPr>
+          <w:rFonts w:ascii="Arial" w:hAnsi="Arial" w:cs="Arial"/>
+        </w:rPr>
         <w:t xml:space="preserve"> The paths that the algorithm found are visible below as images as it is easier to </w:t>
       </w:r>
       <w:r>
+        <w:rPr>
+          <w:rFonts w:ascii="Arial" w:hAnsi="Arial" w:cs="Arial"/>
+        </w:rPr>
         <w:t>visualise the path, these images are in the same key as before.</w:t>
       </w:r>
       <w:r>
+        <w:rPr>
+          <w:rFonts w:ascii="Arial" w:hAnsi="Arial" w:cs="Arial"/>
+        </w:rPr>
         <w:t xml:space="preserve"> </w:t>
       </w:r>
       <w:r>
-        <w:t xml:space="preserve">The paths also output </w:t>
-      </w:r>
-      <w:r>
-        <w:t xml:space="preserve">as a new .txt file </w:t>
-      </w:r>
-      <w:r>
+        <w:rPr>
+          <w:rFonts w:ascii="Arial" w:hAnsi="Arial" w:cs="Arial"/>
+        </w:rPr>
+        <w:t xml:space="preserve">The paths also output as a new .txt file </w:t>
+      </w:r>
+      <w:r>
+        <w:rPr>
+          <w:rFonts w:ascii="Arial" w:hAnsi="Arial" w:cs="Arial"/>
+        </w:rPr>
         <w:t>in the same style as the maze-XXX.txt but it used ‘*’ to mark the path to the end goal.</w:t>
       </w:r>
     </w:p>
-    <w:p/>
-    <w:p/>
-    <w:p/>
-    <w:p/>
-    <w:p/>
-    <w:p/>
-    <w:p/>
-    <w:p/>
-    <w:p/>
-    <w:p/>
-    <w:p/>
-    <w:p>
-      <w:r>
+    <w:p>
+      <w:pPr>
+        <w:rPr>
+          <w:rFonts w:ascii="Arial" w:hAnsi="Arial" w:cs="Arial"/>
+        </w:rPr>
+      </w:pPr>
+    </w:p>
+    <w:p>
+      <w:pPr>
+        <w:rPr>
+          <w:rFonts w:ascii="Arial" w:hAnsi="Arial" w:cs="Arial"/>
+        </w:rPr>
+      </w:pPr>
+    </w:p>
+    <w:p>
+      <w:pPr>
+        <w:rPr>
+          <w:rFonts w:ascii="Arial" w:hAnsi="Arial" w:cs="Arial"/>
+        </w:rPr>
+      </w:pPr>
+    </w:p>
+    <w:p>
+      <w:pPr>
+        <w:rPr>
+          <w:rFonts w:ascii="Arial" w:hAnsi="Arial" w:cs="Arial"/>
+        </w:rPr>
+      </w:pPr>
+      <w:r>
+        <w:rPr>
+          <w:rFonts w:ascii="Arial" w:hAnsi="Arial" w:cs="Arial"/>
+        </w:rPr>
+        <w:t>maze-Easy.txt:</w:t>
+      </w:r>
+    </w:p>
+    <w:p>
+      <w:pPr>
+        <w:rPr>
+          <w:rFonts w:ascii="Arial" w:hAnsi="Arial" w:cs="Arial"/>
+        </w:rPr>
+      </w:pPr>
+      <w:r>
+        <w:rPr>
+          <w:rFonts w:ascii="Arial" w:hAnsi="Arial" w:cs="Arial"/>
+          <w:noProof/>
+        </w:rPr>
         <w:lastRenderedPageBreak/>
-        <w:t>maze-Easy.txt:</w:t>
-      </w:r>
-    </w:p>
-    <w:p>
-      <w:r>
-        <w:rPr>
-          <w:noProof/>
-        </w:rPr>
         <w:drawing>
           <wp:inline distT="0" distB="0" distL="0" distR="0" wp14:anchorId="0AFA2D7B" wp14:editId="588BDE9E">
             <wp:extent cx="3123446" cy="1561723"/>
@@ -1465,20 +2601,46 @@
         </w:drawing>
       </w:r>
     </w:p>
-    <w:p/>
-    <w:p/>
-    <w:p>
-      <w:r>
+    <w:p>
+      <w:pPr>
+        <w:rPr>
+          <w:rFonts w:ascii="Arial" w:hAnsi="Arial" w:cs="Arial"/>
+        </w:rPr>
+      </w:pPr>
+    </w:p>
+    <w:p>
+      <w:pPr>
+        <w:rPr>
+          <w:rFonts w:ascii="Arial" w:hAnsi="Arial" w:cs="Arial"/>
+        </w:rPr>
+      </w:pPr>
+    </w:p>
+    <w:p>
+      <w:pPr>
+        <w:rPr>
+          <w:rFonts w:ascii="Arial" w:hAnsi="Arial" w:cs="Arial"/>
+        </w:rPr>
+      </w:pPr>
+      <w:r>
+        <w:rPr>
+          <w:rFonts w:ascii="Arial" w:hAnsi="Arial" w:cs="Arial"/>
+        </w:rPr>
         <w:t>maze-Medium.txt:</w:t>
       </w:r>
-    </w:p>
-    <w:p>
-      <w:r>
-        <w:rPr>
+      <w:r>
+        <w:rPr>
+          <w:rFonts w:ascii="Arial" w:hAnsi="Arial" w:cs="Arial"/>
           <w:noProof/>
         </w:rPr>
+        <w:t xml:space="preserve"> </w:t>
+      </w:r>
+      <w:r>
+        <w:rPr>
+          <w:rFonts w:ascii="Arial" w:hAnsi="Arial" w:cs="Arial"/>
+          <w:noProof/>
+        </w:rPr>
         <w:drawing>
-          <wp:inline distT="0" distB="0" distL="0" distR="0" wp14:anchorId="7D56C39D" wp14:editId="27AB2DE9">
+          <wp:inline distT="0" distB="0" distL="0" distR="0" wp14:anchorId="25C760D6" wp14:editId="598051C2">
             <wp:extent cx="5731510" cy="2887345"/>
             <wp:effectExtent l="0" t="0" r="0" b="0"/>
             <wp:docPr id="10" name="Picture 10" descr="A picture containing background pattern&#10;&#10;Description automatically generated"/>
@@ -1520,32 +2682,92 @@
         </w:drawing>
       </w:r>
     </w:p>
-    <w:p/>
-    <w:p>
-      <w:r>
-        <w:t>maze-Large.txt</w:t>
-      </w:r>
-      <w:r>
-        <w:t>:</w:t>
-      </w:r>
-    </w:p>
-    <w:p>
-      <w:r>
-        <w:rPr>
+    <w:p>
+      <w:pPr>
+        <w:rPr>
+          <w:rFonts w:ascii="Arial" w:hAnsi="Arial" w:cs="Arial"/>
+        </w:rPr>
+      </w:pPr>
+    </w:p>
+    <w:p>
+      <w:pPr>
+        <w:rPr>
+          <w:rFonts w:ascii="Arial" w:hAnsi="Arial" w:cs="Arial"/>
+        </w:rPr>
+      </w:pPr>
+    </w:p>
+    <w:p>
+      <w:pPr>
+        <w:rPr>
+          <w:rFonts w:ascii="Arial" w:hAnsi="Arial" w:cs="Arial"/>
+        </w:rPr>
+      </w:pPr>
+    </w:p>
+    <w:p>
+      <w:pPr>
+        <w:rPr>
+          <w:rFonts w:ascii="Arial" w:hAnsi="Arial" w:cs="Arial"/>
+        </w:rPr>
+      </w:pPr>
+    </w:p>
+    <w:p>
+      <w:pPr>
+        <w:rPr>
+          <w:rFonts w:ascii="Arial" w:hAnsi="Arial" w:cs="Arial"/>
+        </w:rPr>
+      </w:pPr>
+    </w:p>
+    <w:p>
+      <w:pPr>
+        <w:rPr>
+          <w:rFonts w:ascii="Arial" w:hAnsi="Arial" w:cs="Arial"/>
+        </w:rPr>
+      </w:pPr>
+    </w:p>
+    <w:p>
+      <w:pPr>
+        <w:rPr>
+          <w:rFonts w:ascii="Arial" w:hAnsi="Arial" w:cs="Arial"/>
+        </w:rPr>
+      </w:pPr>
+    </w:p>
+    <w:p>
+      <w:pPr>
+        <w:rPr>
+          <w:rFonts w:ascii="Arial" w:hAnsi="Arial" w:cs="Arial"/>
+        </w:rPr>
+      </w:pPr>
+    </w:p>
+    <w:p>
+      <w:pPr>
+        <w:rPr>
+          <w:rFonts w:ascii="Arial" w:hAnsi="Arial" w:cs="Arial"/>
+        </w:rPr>
+      </w:pPr>
+    </w:p>
+    <w:p>
+      <w:pPr>
+        <w:rPr>
+          <w:rFonts w:ascii="Arial" w:hAnsi="Arial" w:cs="Arial"/>
+        </w:rPr>
+      </w:pPr>
+      <w:r>
+        <w:rPr>
+          <w:rFonts w:ascii="Arial" w:hAnsi="Arial" w:cs="Arial"/>
           <w:noProof/>
         </w:rPr>
         <w:lastRenderedPageBreak/>
         <w:drawing>
-          <wp:anchor distT="0" distB="0" distL="114300" distR="114300" simplePos="0" relativeHeight="251659265" behindDoc="0" locked="0" layoutInCell="1" allowOverlap="1" wp14:anchorId="37CF96CC" wp14:editId="567CFD29">
+          <wp:anchor distT="0" distB="0" distL="114300" distR="114300" simplePos="0" relativeHeight="251659265" behindDoc="0" locked="0" layoutInCell="1" allowOverlap="1" wp14:anchorId="37CF96CC" wp14:editId="22139E9E">
             <wp:simplePos x="0" y="0"/>
             <wp:positionH relativeFrom="column">
-              <wp:posOffset>-415</wp:posOffset>
+              <wp:posOffset>1285875</wp:posOffset>
             </wp:positionH>
             <wp:positionV relativeFrom="paragraph">
-              <wp:posOffset>50800</wp:posOffset>
+              <wp:posOffset>-1057910</wp:posOffset>
             </wp:positionV>
-            <wp:extent cx="2679700" cy="5363845"/>
-            <wp:effectExtent l="0" t="0" r="0" b="0"/>
+            <wp:extent cx="2536190" cy="5076825"/>
+            <wp:effectExtent l="0" t="318" r="3493" b="3492"/>
             <wp:wrapSquare wrapText="bothSides"/>
             <wp:docPr id="11" name="Picture 11"/>
             <wp:cNvGraphicFramePr>
@@ -1571,9 +2793,9 @@
                     </a:stretch>
                   </pic:blipFill>
                   <pic:spPr>
-                    <a:xfrm>
+                    <a:xfrm rot="5400000">
                       <a:off x="0" y="0"/>
-                      <a:ext cx="2679700" cy="5363845"/>
+                      <a:ext cx="2536190" cy="5076825"/>
                     </a:xfrm>
                     <a:prstGeom prst="rect">
                       <a:avLst/>
@@ -1591,31 +2813,153 @@
           </wp:anchor>
         </w:drawing>
       </w:r>
-    </w:p>
-    <w:p/>
-    <w:p/>
-    <w:p/>
-    <w:p/>
-    <w:p/>
-    <w:p>
-      <w:r>
-        <w:br w:type="page"/>
-      </w:r>
-    </w:p>
-    <w:p>
-      <w:r>
-        <w:lastRenderedPageBreak/>
+      <w:r>
+        <w:rPr>
+          <w:rFonts w:ascii="Arial" w:hAnsi="Arial" w:cs="Arial"/>
+        </w:rPr>
+        <w:t>maze-Large.txt</w:t>
+      </w:r>
+      <w:r>
+        <w:rPr>
+          <w:rFonts w:ascii="Arial" w:hAnsi="Arial" w:cs="Arial"/>
+        </w:rPr>
+        <w:t xml:space="preserve"> (rotated 90 degrees clockwise)</w:t>
+      </w:r>
+      <w:r>
+        <w:rPr>
+          <w:rFonts w:ascii="Arial" w:hAnsi="Arial" w:cs="Arial"/>
+        </w:rPr>
+        <w:t>:</w:t>
+      </w:r>
+    </w:p>
+    <w:p>
+      <w:pPr>
+        <w:rPr>
+          <w:rFonts w:ascii="Arial" w:hAnsi="Arial" w:cs="Arial"/>
+        </w:rPr>
+      </w:pPr>
+    </w:p>
+    <w:p>
+      <w:pPr>
+        <w:rPr>
+          <w:rFonts w:ascii="Arial" w:hAnsi="Arial" w:cs="Arial"/>
+        </w:rPr>
+      </w:pPr>
+    </w:p>
+    <w:p>
+      <w:pPr>
+        <w:rPr>
+          <w:rFonts w:ascii="Arial" w:hAnsi="Arial" w:cs="Arial"/>
+        </w:rPr>
+      </w:pPr>
+    </w:p>
+    <w:p>
+      <w:pPr>
+        <w:rPr>
+          <w:rFonts w:ascii="Arial" w:hAnsi="Arial" w:cs="Arial"/>
+        </w:rPr>
+      </w:pPr>
+    </w:p>
+    <w:p>
+      <w:pPr>
+        <w:rPr>
+          <w:rFonts w:ascii="Arial" w:hAnsi="Arial" w:cs="Arial"/>
+        </w:rPr>
+      </w:pPr>
+    </w:p>
+    <w:p>
+      <w:pPr>
+        <w:rPr>
+          <w:rFonts w:ascii="Arial" w:hAnsi="Arial" w:cs="Arial"/>
+        </w:rPr>
+      </w:pPr>
+    </w:p>
+    <w:p>
+      <w:pPr>
+        <w:rPr>
+          <w:rFonts w:ascii="Arial" w:hAnsi="Arial" w:cs="Arial"/>
+        </w:rPr>
+      </w:pPr>
+    </w:p>
+    <w:p>
+      <w:pPr>
+        <w:rPr>
+          <w:rFonts w:ascii="Arial" w:hAnsi="Arial" w:cs="Arial"/>
+        </w:rPr>
+      </w:pPr>
+    </w:p>
+    <w:p>
+      <w:pPr>
+        <w:rPr>
+          <w:rFonts w:ascii="Arial" w:hAnsi="Arial" w:cs="Arial"/>
+        </w:rPr>
+      </w:pPr>
+    </w:p>
+    <w:p>
+      <w:pPr>
+        <w:rPr>
+          <w:rFonts w:ascii="Arial" w:hAnsi="Arial" w:cs="Arial"/>
+        </w:rPr>
+      </w:pPr>
+    </w:p>
+    <w:p>
+      <w:pPr>
+        <w:rPr>
+          <w:rFonts w:ascii="Arial" w:hAnsi="Arial" w:cs="Arial"/>
+        </w:rPr>
+      </w:pPr>
+    </w:p>
+    <w:p>
+      <w:pPr>
+        <w:rPr>
+          <w:rFonts w:ascii="Arial" w:hAnsi="Arial" w:cs="Arial"/>
+        </w:rPr>
+      </w:pPr>
+    </w:p>
+    <w:p>
+      <w:pPr>
+        <w:rPr>
+          <w:rFonts w:ascii="Arial" w:hAnsi="Arial" w:cs="Arial"/>
+        </w:rPr>
+      </w:pPr>
+    </w:p>
+    <w:p>
+      <w:pPr>
+        <w:rPr>
+          <w:rFonts w:ascii="Arial" w:hAnsi="Arial" w:cs="Arial"/>
+        </w:rPr>
+      </w:pPr>
+    </w:p>
+    <w:p>
+      <w:pPr>
+        <w:rPr>
+          <w:rFonts w:ascii="Arial" w:hAnsi="Arial" w:cs="Arial"/>
+        </w:rPr>
+      </w:pPr>
+    </w:p>
+    <w:p>
+      <w:pPr>
+        <w:rPr>
+          <w:rFonts w:ascii="Arial" w:hAnsi="Arial" w:cs="Arial"/>
+        </w:rPr>
+      </w:pPr>
+      <w:r>
+        <w:rPr>
+          <w:rFonts w:ascii="Arial" w:hAnsi="Arial" w:cs="Arial"/>
+        </w:rPr>
         <w:t>maze-VLarge.txt:</w:t>
       </w:r>
     </w:p>
     <w:p>
       <w:pPr>
         <w:rPr>
+          <w:rFonts w:ascii="Arial" w:hAnsi="Arial" w:cs="Arial"/>
           <w:vertAlign w:val="subscript"/>
         </w:rPr>
       </w:pPr>
       <w:r>
         <w:rPr>
+          <w:rFonts w:ascii="Arial" w:hAnsi="Arial" w:cs="Arial"/>
           <w:noProof/>
         </w:rPr>
         <w:drawing>
@@ -1661,6 +3005,79 @@
         </w:drawing>
       </w:r>
     </w:p>
+    <w:p>
+      <w:pPr>
+        <w:rPr>
+          <w:rFonts w:ascii="Arial" w:hAnsi="Arial" w:cs="Arial"/>
+        </w:rPr>
+      </w:pPr>
+      <w:r>
+        <w:rPr>
+          <w:rFonts w:ascii="Arial" w:hAnsi="Arial" w:cs="Arial"/>
+        </w:rPr>
+        <w:t xml:space="preserve">When visually analysing these </w:t>
+      </w:r>
+      <w:r>
+        <w:rPr>
+          <w:rFonts w:ascii="Arial" w:hAnsi="Arial" w:cs="Arial"/>
+        </w:rPr>
+        <w:t>images,</w:t>
+      </w:r>
+      <w:r>
+        <w:rPr>
+          <w:rFonts w:ascii="Arial" w:hAnsi="Arial" w:cs="Arial"/>
+        </w:rPr>
+        <w:t xml:space="preserve"> we can see that many more nodes are explored on the BFS rather than DFS</w:t>
+      </w:r>
+      <w:r>
+        <w:rPr>
+          <w:rFonts w:ascii="Arial" w:hAnsi="Arial" w:cs="Arial"/>
+        </w:rPr>
+        <w:t xml:space="preserve">. We can also see, more clearly in the smaller mazes, that there does not seem to be a shorter path which </w:t>
+      </w:r>
+      <w:r>
+        <w:rPr>
+          <w:rFonts w:ascii="Arial" w:hAnsi="Arial" w:cs="Arial"/>
+        </w:rPr>
+        <w:t>should be the case for this algorithm</w:t>
+      </w:r>
+      <w:r>
+        <w:rPr>
+          <w:rFonts w:ascii="Arial" w:hAnsi="Arial" w:cs="Arial"/>
+        </w:rPr>
+        <w:t xml:space="preserve">, and in conjunction with the </w:t>
+      </w:r>
+      <w:r>
+        <w:rPr>
+          <w:rFonts w:ascii="Arial" w:hAnsi="Arial" w:cs="Arial"/>
+        </w:rPr>
+        <w:t>statistical ‘steps in path’</w:t>
+      </w:r>
+      <w:r>
+        <w:rPr>
+          <w:rFonts w:ascii="Arial" w:hAnsi="Arial" w:cs="Arial"/>
+        </w:rPr>
+        <w:t xml:space="preserve"> thus we can say that this algorithm </w:t>
+      </w:r>
+      <w:r>
+        <w:rPr>
+          <w:rFonts w:ascii="Arial" w:hAnsi="Arial" w:cs="Arial"/>
+        </w:rPr>
+        <w:t>performed</w:t>
+      </w:r>
+      <w:r>
+        <w:rPr>
+          <w:rFonts w:ascii="Arial" w:hAnsi="Arial" w:cs="Arial"/>
+        </w:rPr>
+        <w:t xml:space="preserve"> better than depth-first in this way</w:t>
+      </w:r>
+      <w:r>
+        <w:rPr>
+          <w:rFonts w:ascii="Arial" w:hAnsi="Arial" w:cs="Arial"/>
+        </w:rPr>
+        <w:t>.</w:t>
+      </w:r>
+    </w:p>
     <w:sectPr>
       <w:pgSz w:w="11906" w:h="16838"/>
       <w:pgMar w:top="1440" w:right="1440" w:bottom="1440" w:left="1440" w:header="708" w:footer="708" w:gutter="0"/>
@@ -1674,9 +3091,9 @@
 <file path=word/numbering.xml><?xml version="1.0" encoding="utf-8"?>
 <w:numbering xmlns:wpc="http://schemas.microsoft.com/office/word/2010/wordprocessingCanvas" xmlns:cx="http://schemas.microsoft.com/office/drawing/2014/chartex" xmlns:cx1="http://schemas.microsoft.com/office/drawing/2015/9/8/chartex" xmlns:cx2="http://schemas.microsoft.com/office/drawing/2015/10/21/chartex" xmlns:cx3="http://schemas.microsoft.com/office/drawing/2016/5/9/chartex" xmlns:cx4="http://schemas.microsoft.com/office/drawing/2016/5/10/chartex" xmlns:cx5="http://schemas.microsoft.com/office/drawing/2016/5/11/chartex" xmlns:cx6="http://schemas.microsoft.com/office/drawing/2016/5/12/chartex" xmlns:cx7="http://schemas.microsoft.com/office/drawing/2016/5/13/chartex" xmlns:cx8="http://schemas.microsoft.com/office/drawing/2016/5/14/chartex" xmlns:mc="http://schemas.openxmlformats.org/markup-compatibility/2006" xmlns:aink="http://schemas.microsoft.com/office/drawing/2016/ink" xmlns:am3d="http://schemas.microsoft.com/office/drawing/2017/model3d" xmlns:o="urn:schemas-microsoft-com:office:office" xmlns:oel="http://schemas.microsoft.com/office/2019/extlst" xmlns:r="http://schemas.openxmlformats.org/officeDocument/2006/relationships" xmlns:m="http://schemas.openxmlformats.org/officeDocument/2006/math" xmlns:v="urn:schemas-microsoft-com:vml" xmlns:wp14="http://schemas.microsoft.com/office/word/2010/wordprocessingDrawing" xmlns:wp="http://schemas.openxmlformats.org/drawingml/2006/wordprocessingDrawing" xmlns:w10="urn:schemas-microsoft-com:office:word" xmlns:w="http://schemas.openxmlformats.org/wordprocessingml/2006/main" xmlns:w14="http://schemas.microsoft.com/office/word/2010/wordml" xmlns:w15="http://schemas.microsoft.com/office/word/2012/wordml" xmlns:w16cex="http://schemas.microsoft.com/office/word/2018/wordml/cex" xmlns:w16cid="http://schemas.microsoft.com/office/word/2016/wordml/cid" xmlns:w16="http://schemas.microsoft.com/office/word/2018/wordml" xmlns:w16du="http://schemas.microsoft.com/office/word/2023/wordml/word16du" xmlns:w16sdtdh="http://schemas.microsoft.com/office/word/2020/wordml/sdtdatahash" xmlns:w16se="http://schemas.microsoft.com/office/word/2015/wordml/symex" xmlns:wpg="http://schemas.microsoft.com/office/word/2010/wordprocessingGroup" xmlns:wpi="http://schemas.microsoft.com/office/word/2010/wordprocessingInk" xmlns:wne="http://schemas.microsoft.com/office/word/2006/wordml" xmlns:wps="http://schemas.microsoft.com/office/word/2010/wordprocessingShape" mc:Ignorable="w14 w15 w16se w16cid w16 w16cex w16sdtdh wp14">
   <w:abstractNum w:abstractNumId="0" w15:restartNumberingAfterBreak="0">
-    <w:nsid w:val="4F4E3A56"/>
+    <w:nsid w:val="4BCD4E56"/>
     <w:multiLevelType w:val="hybridMultilevel"/>
-    <w:tmpl w:val="8E942CC2"/>
+    <w:tmpl w:val="1FECFC44"/>
     <w:lvl w:ilvl="0" w:tplc="08090001">
       <w:start w:val="1"/>
       <w:numFmt w:val="bullet"/>
@@ -1787,9 +3204,9 @@
     </w:lvl>
   </w:abstractNum>
   <w:abstractNum w:abstractNumId="1" w15:restartNumberingAfterBreak="0">
-    <w:nsid w:val="530A6DEE"/>
+    <w:nsid w:val="4F4E3A56"/>
     <w:multiLevelType w:val="hybridMultilevel"/>
-    <w:tmpl w:val="44500B42"/>
+    <w:tmpl w:val="8E942CC2"/>
     <w:lvl w:ilvl="0" w:tplc="08090001">
       <w:start w:val="1"/>
       <w:numFmt w:val="bullet"/>
@@ -1899,10 +3316,126 @@
       </w:rPr>
     </w:lvl>
   </w:abstractNum>
+  <w:abstractNum w:abstractNumId="2" w15:restartNumberingAfterBreak="0">
+    <w:nsid w:val="530A6DEE"/>
+    <w:multiLevelType w:val="hybridMultilevel"/>
+    <w:tmpl w:val="44500B42"/>
+    <w:lvl w:ilvl="0" w:tplc="08090001">
+      <w:start w:val="1"/>
+      <w:numFmt w:val="bullet"/>
+      <w:lvlText w:val=""/>
+      <w:lvlJc w:val="left"/>
+      <w:pPr>
+        <w:ind w:left="720" w:hanging="360"/>
+      </w:pPr>
+      <w:rPr>
+        <w:rFonts w:ascii="Symbol" w:hAnsi="Symbol" w:hint="default"/>
+      </w:rPr>
+    </w:lvl>
+    <w:lvl w:ilvl="1" w:tplc="08090003" w:tentative="1">
+      <w:start w:val="1"/>
+      <w:numFmt w:val="bullet"/>
+      <w:lvlText w:val="o"/>
+      <w:lvlJc w:val="left"/>
+      <w:pPr>
+        <w:ind w:left="1440" w:hanging="360"/>
+      </w:pPr>
+      <w:rPr>
+        <w:rFonts w:ascii="Courier New" w:hAnsi="Courier New" w:cs="Courier New" w:hint="default"/>
+      </w:rPr>
+    </w:lvl>
+    <w:lvl w:ilvl="2" w:tplc="08090005" w:tentative="1">
+      <w:start w:val="1"/>
+      <w:numFmt w:val="bullet"/>
+      <w:lvlText w:val=""/>
+      <w:lvlJc w:val="left"/>
+      <w:pPr>
+        <w:ind w:left="2160" w:hanging="360"/>
+      </w:pPr>
+      <w:rPr>
+        <w:rFonts w:ascii="Wingdings" w:hAnsi="Wingdings" w:hint="default"/>
+      </w:rPr>
+    </w:lvl>
+    <w:lvl w:ilvl="3" w:tplc="08090001" w:tentative="1">
+      <w:start w:val="1"/>
+      <w:numFmt w:val="bullet"/>
+      <w:lvlText w:val=""/>
+      <w:lvlJc w:val="left"/>
+      <w:pPr>
+        <w:ind w:left="2880" w:hanging="360"/>
+      </w:pPr>
+      <w:rPr>
+        <w:rFonts w:ascii="Symbol" w:hAnsi="Symbol" w:hint="default"/>
+      </w:rPr>
+    </w:lvl>
+    <w:lvl w:ilvl="4" w:tplc="08090003" w:tentative="1">
+      <w:start w:val="1"/>
+      <w:numFmt w:val="bullet"/>
+      <w:lvlText w:val="o"/>
+      <w:lvlJc w:val="left"/>
+      <w:pPr>
+        <w:ind w:left="3600" w:hanging="360"/>
+      </w:pPr>
+      <w:rPr>
+        <w:rFonts w:ascii="Courier New" w:hAnsi="Courier New" w:cs="Courier New" w:hint="default"/>
+      </w:rPr>
+    </w:lvl>
+    <w:lvl w:ilvl="5" w:tplc="08090005" w:tentative="1">
+      <w:start w:val="1"/>
+      <w:numFmt w:val="bullet"/>
+      <w:lvlText w:val=""/>
+      <w:lvlJc w:val="left"/>
+      <w:pPr>
+        <w:ind w:left="4320" w:hanging="360"/>
+      </w:pPr>
+      <w:rPr>
+        <w:rFonts w:ascii="Wingdings" w:hAnsi="Wingdings" w:hint="default"/>
+      </w:rPr>
+    </w:lvl>
+    <w:lvl w:ilvl="6" w:tplc="08090001" w:tentative="1">
+      <w:start w:val="1"/>
+      <w:numFmt w:val="bullet"/>
+      <w:lvlText w:val=""/>
+      <w:lvlJc w:val="left"/>
+      <w:pPr>
+        <w:ind w:left="5040" w:hanging="360"/>
+      </w:pPr>
+      <w:rPr>
+        <w:rFonts w:ascii="Symbol" w:hAnsi="Symbol" w:hint="default"/>
+      </w:rPr>
+    </w:lvl>
+    <w:lvl w:ilvl="7" w:tplc="08090003" w:tentative="1">
+      <w:start w:val="1"/>
+      <w:numFmt w:val="bullet"/>
+      <w:lvlText w:val="o"/>
+      <w:lvlJc w:val="left"/>
+      <w:pPr>
+        <w:ind w:left="5760" w:hanging="360"/>
+      </w:pPr>
+      <w:rPr>
+        <w:rFonts w:ascii="Courier New" w:hAnsi="Courier New" w:cs="Courier New" w:hint="default"/>
+      </w:rPr>
+    </w:lvl>
+    <w:lvl w:ilvl="8" w:tplc="08090005" w:tentative="1">
+      <w:start w:val="1"/>
+      <w:numFmt w:val="bullet"/>
+      <w:lvlText w:val=""/>
+      <w:lvlJc w:val="left"/>
+      <w:pPr>
+        <w:ind w:left="6480" w:hanging="360"/>
+      </w:pPr>
+      <w:rPr>
+        <w:rFonts w:ascii="Wingdings" w:hAnsi="Wingdings" w:hint="default"/>
+      </w:rPr>
+    </w:lvl>
+  </w:abstractNum>
   <w:num w:numId="1" w16cid:durableId="16930753">
+    <w:abstractNumId w:val="2"/>
+  </w:num>
+  <w:num w:numId="2" w16cid:durableId="947465854">
     <w:abstractNumId w:val="1"/>
   </w:num>
-  <w:num w:numId="2" w16cid:durableId="947465854">
+  <w:num w:numId="3" w16cid:durableId="1743789292">
     <w:abstractNumId w:val="0"/>
   </w:num>
 </w:numbering>

</xml_diff>